<commit_message>
Added more diagnostics to DER. Now UDP frame is extended with 108 words.
</commit_message>
<xml_diff>
--- a/SimulationTools/TestSequence/TestResultsTemplate.docx
+++ b/SimulationTools/TestSequence/TestResultsTemplate.docx
@@ -191,6 +191,24 @@
         </w:rPr>
         <w:tab/>
       </w:r>
+      <w:r>
+        <w:rPr>
+          <w:rFonts w:ascii="Arial"/>
+          <w:b/>
+          <w:sz w:val="44"/>
+        </w:rPr>
+        <w:t>- Run #</w:t>
+      </w:r>
+      <w:r>
+        <w:rPr>
+          <w:rFonts w:ascii="Arial"/>
+          <w:b/>
+          <w:sz w:val="44"/>
+        </w:rPr>
+        <w:t>8</w:t>
+      </w:r>
+      <w:bookmarkStart w:id="1" w:name="_GoBack"/>
+      <w:bookmarkEnd w:id="1"/>
     </w:p>
     <w:p>
       <w:pPr>
@@ -222,7 +240,13 @@
         <w:rPr>
           <w:sz w:val="32"/>
         </w:rPr>
-        <w:t>5</w:t>
+        <w:t>2</w:t>
+      </w:r>
+      <w:r>
+        <w:rPr>
+          <w:sz w:val="32"/>
+        </w:rPr>
+        <w:t>8</w:t>
       </w:r>
       <w:r>
         <w:rPr>
@@ -631,13 +655,13 @@
       <w:pPr>
         <w:pStyle w:val="NRELHead01NotinTOC"/>
       </w:pPr>
-      <w:bookmarkStart w:id="1" w:name="_Toc291051268"/>
+      <w:bookmarkStart w:id="2" w:name="_Toc291051268"/>
       <w:bookmarkEnd w:id="0"/>
       <w:r>
         <w:lastRenderedPageBreak/>
         <w:t>Table of Contents</w:t>
       </w:r>
-      <w:bookmarkEnd w:id="1"/>
+      <w:bookmarkEnd w:id="2"/>
     </w:p>
     <w:p>
       <w:pPr>
@@ -673,7 +697,7 @@
         </w:rPr>
         <w:fldChar w:fldCharType="separate"/>
       </w:r>
-      <w:hyperlink w:anchor="_Toc492464708" w:history="1">
+      <w:hyperlink w:anchor="_Toc494379449" w:history="1">
         <w:r>
           <w:rPr>
             <w:rStyle w:val="Hyperlink"/>
@@ -719,7 +743,7 @@
             <w:noProof/>
             <w:webHidden/>
           </w:rPr>
-          <w:instrText xml:space="preserve"> PAGEREF _Toc492464708 \h </w:instrText>
+          <w:instrText xml:space="preserve"> PAGEREF _Toc494379449 \h </w:instrText>
         </w:r>
         <w:r>
           <w:rPr>
@@ -739,7 +763,7 @@
             <w:noProof/>
             <w:webHidden/>
           </w:rPr>
-          <w:t>1</w:t>
+          <w:t>2</w:t>
         </w:r>
         <w:r>
           <w:rPr>
@@ -763,7 +787,7 @@
           <w:kern w:val="0"/>
         </w:rPr>
       </w:pPr>
-      <w:hyperlink w:anchor="_Toc492464709" w:history="1">
+      <w:hyperlink w:anchor="_Toc494379450" w:history="1">
         <w:r>
           <w:rPr>
             <w:rStyle w:val="Hyperlink"/>
@@ -806,7 +830,7 @@
             <w:noProof/>
             <w:webHidden/>
           </w:rPr>
-          <w:instrText xml:space="preserve"> PAGEREF _Toc492464709 \h </w:instrText>
+          <w:instrText xml:space="preserve"> PAGEREF _Toc494379450 \h </w:instrText>
         </w:r>
         <w:r>
           <w:rPr>
@@ -826,7 +850,7 @@
             <w:noProof/>
             <w:webHidden/>
           </w:rPr>
-          <w:t>1</w:t>
+          <w:t>2</w:t>
         </w:r>
         <w:r>
           <w:rPr>
@@ -850,7 +874,7 @@
           <w:kern w:val="0"/>
         </w:rPr>
       </w:pPr>
-      <w:hyperlink w:anchor="_Toc492464710" w:history="1">
+      <w:hyperlink w:anchor="_Toc494379451" w:history="1">
         <w:r>
           <w:rPr>
             <w:rStyle w:val="Hyperlink"/>
@@ -893,7 +917,7 @@
             <w:noProof/>
             <w:webHidden/>
           </w:rPr>
-          <w:instrText xml:space="preserve"> PAGEREF _Toc492464710 \h </w:instrText>
+          <w:instrText xml:space="preserve"> PAGEREF _Toc494379451 \h </w:instrText>
         </w:r>
         <w:r>
           <w:rPr>
@@ -913,7 +937,7 @@
             <w:noProof/>
             <w:webHidden/>
           </w:rPr>
-          <w:t>1</w:t>
+          <w:t>2</w:t>
         </w:r>
         <w:r>
           <w:rPr>
@@ -937,7 +961,7 @@
           <w:kern w:val="0"/>
         </w:rPr>
       </w:pPr>
-      <w:hyperlink w:anchor="_Toc492464711" w:history="1">
+      <w:hyperlink w:anchor="_Toc494379452" w:history="1">
         <w:r>
           <w:rPr>
             <w:rStyle w:val="Hyperlink"/>
@@ -980,7 +1004,7 @@
             <w:noProof/>
             <w:webHidden/>
           </w:rPr>
-          <w:instrText xml:space="preserve"> PAGEREF _Toc492464711 \h </w:instrText>
+          <w:instrText xml:space="preserve"> PAGEREF _Toc494379452 \h </w:instrText>
         </w:r>
         <w:r>
           <w:rPr>
@@ -1000,7 +1024,7 @@
             <w:noProof/>
             <w:webHidden/>
           </w:rPr>
-          <w:t>2</w:t>
+          <w:t>3</w:t>
         </w:r>
         <w:r>
           <w:rPr>
@@ -1024,7 +1048,7 @@
           <w:kern w:val="0"/>
         </w:rPr>
       </w:pPr>
-      <w:hyperlink w:anchor="_Toc492464712" w:history="1">
+      <w:hyperlink w:anchor="_Toc494379453" w:history="1">
         <w:r>
           <w:rPr>
             <w:rStyle w:val="Hyperlink"/>
@@ -1067,7 +1091,7 @@
             <w:noProof/>
             <w:webHidden/>
           </w:rPr>
-          <w:instrText xml:space="preserve"> PAGEREF _Toc492464712 \h </w:instrText>
+          <w:instrText xml:space="preserve"> PAGEREF _Toc494379453 \h </w:instrText>
         </w:r>
         <w:r>
           <w:rPr>
@@ -1087,7 +1111,7 @@
             <w:noProof/>
             <w:webHidden/>
           </w:rPr>
-          <w:t>3</w:t>
+          <w:t>4</w:t>
         </w:r>
         <w:r>
           <w:rPr>
@@ -1111,7 +1135,7 @@
           <w:kern w:val="0"/>
         </w:rPr>
       </w:pPr>
-      <w:hyperlink w:anchor="_Toc492464713" w:history="1">
+      <w:hyperlink w:anchor="_Toc494379454" w:history="1">
         <w:r>
           <w:rPr>
             <w:rStyle w:val="Hyperlink"/>
@@ -1154,7 +1178,7 @@
             <w:noProof/>
             <w:webHidden/>
           </w:rPr>
-          <w:instrText xml:space="preserve"> PAGEREF _Toc492464713 \h </w:instrText>
+          <w:instrText xml:space="preserve"> PAGEREF _Toc494379454 \h </w:instrText>
         </w:r>
         <w:r>
           <w:rPr>
@@ -1174,7 +1198,7 @@
             <w:noProof/>
             <w:webHidden/>
           </w:rPr>
-          <w:t>4</w:t>
+          <w:t>5</w:t>
         </w:r>
         <w:r>
           <w:rPr>
@@ -1198,7 +1222,7 @@
           <w:kern w:val="0"/>
         </w:rPr>
       </w:pPr>
-      <w:hyperlink w:anchor="_Toc492464714" w:history="1">
+      <w:hyperlink w:anchor="_Toc494379455" w:history="1">
         <w:r>
           <w:rPr>
             <w:rStyle w:val="Hyperlink"/>
@@ -1241,7 +1265,7 @@
             <w:noProof/>
             <w:webHidden/>
           </w:rPr>
-          <w:instrText xml:space="preserve"> PAGEREF _Toc492464714 \h </w:instrText>
+          <w:instrText xml:space="preserve"> PAGEREF _Toc494379455 \h </w:instrText>
         </w:r>
         <w:r>
           <w:rPr>
@@ -1261,7 +1285,7 @@
             <w:noProof/>
             <w:webHidden/>
           </w:rPr>
-          <w:t>5</w:t>
+          <w:t>6</w:t>
         </w:r>
         <w:r>
           <w:rPr>
@@ -1285,7 +1309,7 @@
           <w:kern w:val="0"/>
         </w:rPr>
       </w:pPr>
-      <w:hyperlink w:anchor="_Toc492464715" w:history="1">
+      <w:hyperlink w:anchor="_Toc494379456" w:history="1">
         <w:r>
           <w:rPr>
             <w:rStyle w:val="Hyperlink"/>
@@ -1328,7 +1352,7 @@
             <w:noProof/>
             <w:webHidden/>
           </w:rPr>
-          <w:instrText xml:space="preserve"> PAGEREF _Toc492464715 \h </w:instrText>
+          <w:instrText xml:space="preserve"> PAGEREF _Toc494379456 \h </w:instrText>
         </w:r>
         <w:r>
           <w:rPr>
@@ -1348,7 +1372,7 @@
             <w:noProof/>
             <w:webHidden/>
           </w:rPr>
-          <w:t>6</w:t>
+          <w:t>7</w:t>
         </w:r>
         <w:r>
           <w:rPr>
@@ -1372,7 +1396,7 @@
           <w:kern w:val="0"/>
         </w:rPr>
       </w:pPr>
-      <w:hyperlink w:anchor="_Toc492464716" w:history="1">
+      <w:hyperlink w:anchor="_Toc494379457" w:history="1">
         <w:r>
           <w:rPr>
             <w:rStyle w:val="Hyperlink"/>
@@ -1415,7 +1439,7 @@
             <w:noProof/>
             <w:webHidden/>
           </w:rPr>
-          <w:instrText xml:space="preserve"> PAGEREF _Toc492464716 \h </w:instrText>
+          <w:instrText xml:space="preserve"> PAGEREF _Toc494379457 \h </w:instrText>
         </w:r>
         <w:r>
           <w:rPr>
@@ -1435,7 +1459,7 @@
             <w:noProof/>
             <w:webHidden/>
           </w:rPr>
-          <w:t>7</w:t>
+          <w:t>9</w:t>
         </w:r>
         <w:r>
           <w:rPr>
@@ -1459,7 +1483,7 @@
           <w:kern w:val="0"/>
         </w:rPr>
       </w:pPr>
-      <w:hyperlink w:anchor="_Toc492464717" w:history="1">
+      <w:hyperlink w:anchor="_Toc494379458" w:history="1">
         <w:r>
           <w:rPr>
             <w:rStyle w:val="Hyperlink"/>
@@ -1502,7 +1526,7 @@
             <w:noProof/>
             <w:webHidden/>
           </w:rPr>
-          <w:instrText xml:space="preserve"> PAGEREF _Toc492464717 \h </w:instrText>
+          <w:instrText xml:space="preserve"> PAGEREF _Toc494379458 \h </w:instrText>
         </w:r>
         <w:r>
           <w:rPr>
@@ -1522,7 +1546,7 @@
             <w:noProof/>
             <w:webHidden/>
           </w:rPr>
-          <w:t>8</w:t>
+          <w:t>10</w:t>
         </w:r>
         <w:r>
           <w:rPr>
@@ -1546,7 +1570,7 @@
           <w:szCs w:val="22"/>
         </w:rPr>
       </w:pPr>
-      <w:hyperlink w:anchor="_Toc492464718" w:history="1">
+      <w:hyperlink w:anchor="_Toc494379459" w:history="1">
         <w:r>
           <w:rPr>
             <w:rStyle w:val="Hyperlink"/>
@@ -1592,7 +1616,7 @@
             <w:noProof/>
             <w:webHidden/>
           </w:rPr>
-          <w:instrText xml:space="preserve"> PAGEREF _Toc492464718 \h </w:instrText>
+          <w:instrText xml:space="preserve"> PAGEREF _Toc494379459 \h </w:instrText>
         </w:r>
         <w:r>
           <w:rPr>
@@ -1612,7 +1636,7 @@
             <w:noProof/>
             <w:webHidden/>
           </w:rPr>
-          <w:t>9</w:t>
+          <w:t>12</w:t>
         </w:r>
         <w:r>
           <w:rPr>
@@ -1636,7 +1660,7 @@
           <w:kern w:val="0"/>
         </w:rPr>
       </w:pPr>
-      <w:hyperlink w:anchor="_Toc492464719" w:history="1">
+      <w:hyperlink w:anchor="_Toc494379460" w:history="1">
         <w:r>
           <w:rPr>
             <w:rStyle w:val="Hyperlink"/>
@@ -1679,7 +1703,7 @@
             <w:noProof/>
             <w:webHidden/>
           </w:rPr>
-          <w:instrText xml:space="preserve"> PAGEREF _Toc492464719 \h </w:instrText>
+          <w:instrText xml:space="preserve"> PAGEREF _Toc494379460 \h </w:instrText>
         </w:r>
         <w:r>
           <w:rPr>
@@ -1699,7 +1723,7 @@
             <w:noProof/>
             <w:webHidden/>
           </w:rPr>
-          <w:t>9</w:t>
+          <w:t>12</w:t>
         </w:r>
         <w:r>
           <w:rPr>
@@ -1723,7 +1747,7 @@
           <w:kern w:val="0"/>
         </w:rPr>
       </w:pPr>
-      <w:hyperlink w:anchor="_Toc492464720" w:history="1">
+      <w:hyperlink w:anchor="_Toc494379461" w:history="1">
         <w:r>
           <w:rPr>
             <w:rStyle w:val="Hyperlink"/>
@@ -1766,7 +1790,7 @@
             <w:noProof/>
             <w:webHidden/>
           </w:rPr>
-          <w:instrText xml:space="preserve"> PAGEREF _Toc492464720 \h </w:instrText>
+          <w:instrText xml:space="preserve"> PAGEREF _Toc494379461 \h </w:instrText>
         </w:r>
         <w:r>
           <w:rPr>
@@ -1786,7 +1810,7 @@
             <w:noProof/>
             <w:webHidden/>
           </w:rPr>
-          <w:t>10</w:t>
+          <w:t>13</w:t>
         </w:r>
         <w:r>
           <w:rPr>
@@ -1810,7 +1834,7 @@
           <w:kern w:val="0"/>
         </w:rPr>
       </w:pPr>
-      <w:hyperlink w:anchor="_Toc492464721" w:history="1">
+      <w:hyperlink w:anchor="_Toc494379462" w:history="1">
         <w:r>
           <w:rPr>
             <w:rStyle w:val="Hyperlink"/>
@@ -1853,7 +1877,7 @@
             <w:noProof/>
             <w:webHidden/>
           </w:rPr>
-          <w:instrText xml:space="preserve"> PAGEREF _Toc492464721 \h </w:instrText>
+          <w:instrText xml:space="preserve"> PAGEREF _Toc494379462 \h </w:instrText>
         </w:r>
         <w:r>
           <w:rPr>
@@ -1873,7 +1897,7 @@
             <w:noProof/>
             <w:webHidden/>
           </w:rPr>
-          <w:t>11</w:t>
+          <w:t>14</w:t>
         </w:r>
         <w:r>
           <w:rPr>
@@ -1897,7 +1921,7 @@
           <w:kern w:val="0"/>
         </w:rPr>
       </w:pPr>
-      <w:hyperlink w:anchor="_Toc492464722" w:history="1">
+      <w:hyperlink w:anchor="_Toc494379463" w:history="1">
         <w:r>
           <w:rPr>
             <w:rStyle w:val="Hyperlink"/>
@@ -1940,7 +1964,7 @@
             <w:noProof/>
             <w:webHidden/>
           </w:rPr>
-          <w:instrText xml:space="preserve"> PAGEREF _Toc492464722 \h </w:instrText>
+          <w:instrText xml:space="preserve"> PAGEREF _Toc494379463 \h </w:instrText>
         </w:r>
         <w:r>
           <w:rPr>
@@ -1960,7 +1984,7 @@
             <w:noProof/>
             <w:webHidden/>
           </w:rPr>
-          <w:t>12</w:t>
+          <w:t>15</w:t>
         </w:r>
         <w:r>
           <w:rPr>
@@ -1984,7 +2008,7 @@
           <w:szCs w:val="22"/>
         </w:rPr>
       </w:pPr>
-      <w:hyperlink w:anchor="_Toc492464723" w:history="1">
+      <w:hyperlink w:anchor="_Toc494379464" w:history="1">
         <w:r>
           <w:rPr>
             <w:rStyle w:val="Hyperlink"/>
@@ -2030,7 +2054,7 @@
             <w:noProof/>
             <w:webHidden/>
           </w:rPr>
-          <w:instrText xml:space="preserve"> PAGEREF _Toc492464723 \h </w:instrText>
+          <w:instrText xml:space="preserve"> PAGEREF _Toc494379464 \h </w:instrText>
         </w:r>
         <w:r>
           <w:rPr>
@@ -2050,7 +2074,7 @@
             <w:noProof/>
             <w:webHidden/>
           </w:rPr>
-          <w:t>13</w:t>
+          <w:t>16</w:t>
         </w:r>
         <w:r>
           <w:rPr>
@@ -2074,7 +2098,7 @@
           <w:kern w:val="0"/>
         </w:rPr>
       </w:pPr>
-      <w:hyperlink w:anchor="_Toc492464724" w:history="1">
+      <w:hyperlink w:anchor="_Toc494379465" w:history="1">
         <w:r>
           <w:rPr>
             <w:rStyle w:val="Hyperlink"/>
@@ -2117,7 +2141,7 @@
             <w:noProof/>
             <w:webHidden/>
           </w:rPr>
-          <w:instrText xml:space="preserve"> PAGEREF _Toc492464724 \h </w:instrText>
+          <w:instrText xml:space="preserve"> PAGEREF _Toc494379465 \h </w:instrText>
         </w:r>
         <w:r>
           <w:rPr>
@@ -2137,7 +2161,7 @@
             <w:noProof/>
             <w:webHidden/>
           </w:rPr>
-          <w:t>13</w:t>
+          <w:t>16</w:t>
         </w:r>
         <w:r>
           <w:rPr>
@@ -2161,7 +2185,7 @@
           <w:kern w:val="0"/>
         </w:rPr>
       </w:pPr>
-      <w:hyperlink w:anchor="_Toc492464725" w:history="1">
+      <w:hyperlink w:anchor="_Toc494379466" w:history="1">
         <w:r>
           <w:rPr>
             <w:rStyle w:val="Hyperlink"/>
@@ -2204,7 +2228,7 @@
             <w:noProof/>
             <w:webHidden/>
           </w:rPr>
-          <w:instrText xml:space="preserve"> PAGEREF _Toc492464725 \h </w:instrText>
+          <w:instrText xml:space="preserve"> PAGEREF _Toc494379466 \h </w:instrText>
         </w:r>
         <w:r>
           <w:rPr>
@@ -2224,7 +2248,7 @@
             <w:noProof/>
             <w:webHidden/>
           </w:rPr>
-          <w:t>13</w:t>
+          <w:t>16</w:t>
         </w:r>
         <w:r>
           <w:rPr>
@@ -2248,7 +2272,7 @@
           <w:kern w:val="0"/>
         </w:rPr>
       </w:pPr>
-      <w:hyperlink w:anchor="_Toc492464726" w:history="1">
+      <w:hyperlink w:anchor="_Toc494379467" w:history="1">
         <w:r>
           <w:rPr>
             <w:rStyle w:val="Hyperlink"/>
@@ -2291,7 +2315,7 @@
             <w:noProof/>
             <w:webHidden/>
           </w:rPr>
-          <w:instrText xml:space="preserve"> PAGEREF _Toc492464726 \h </w:instrText>
+          <w:instrText xml:space="preserve"> PAGEREF _Toc494379467 \h </w:instrText>
         </w:r>
         <w:r>
           <w:rPr>
@@ -2311,7 +2335,7 @@
             <w:noProof/>
             <w:webHidden/>
           </w:rPr>
-          <w:t>13</w:t>
+          <w:t>16</w:t>
         </w:r>
         <w:r>
           <w:rPr>
@@ -2335,7 +2359,7 @@
           <w:kern w:val="0"/>
         </w:rPr>
       </w:pPr>
-      <w:hyperlink w:anchor="_Toc492464727" w:history="1">
+      <w:hyperlink w:anchor="_Toc494379468" w:history="1">
         <w:r>
           <w:rPr>
             <w:rStyle w:val="Hyperlink"/>
@@ -2378,7 +2402,7 @@
             <w:noProof/>
             <w:webHidden/>
           </w:rPr>
-          <w:instrText xml:space="preserve"> PAGEREF _Toc492464727 \h </w:instrText>
+          <w:instrText xml:space="preserve"> PAGEREF _Toc494379468 \h </w:instrText>
         </w:r>
         <w:r>
           <w:rPr>
@@ -2398,7 +2422,7 @@
             <w:noProof/>
             <w:webHidden/>
           </w:rPr>
-          <w:t>13</w:t>
+          <w:t>16</w:t>
         </w:r>
         <w:r>
           <w:rPr>
@@ -2422,7 +2446,7 @@
           <w:kern w:val="0"/>
         </w:rPr>
       </w:pPr>
-      <w:hyperlink w:anchor="_Toc492464728" w:history="1">
+      <w:hyperlink w:anchor="_Toc494379469" w:history="1">
         <w:r>
           <w:rPr>
             <w:rStyle w:val="Hyperlink"/>
@@ -2465,7 +2489,7 @@
             <w:noProof/>
             <w:webHidden/>
           </w:rPr>
-          <w:instrText xml:space="preserve"> PAGEREF _Toc492464728 \h </w:instrText>
+          <w:instrText xml:space="preserve"> PAGEREF _Toc494379469 \h </w:instrText>
         </w:r>
         <w:r>
           <w:rPr>
@@ -2485,7 +2509,7 @@
             <w:noProof/>
             <w:webHidden/>
           </w:rPr>
-          <w:t>13</w:t>
+          <w:t>16</w:t>
         </w:r>
         <w:r>
           <w:rPr>
@@ -2509,7 +2533,7 @@
           <w:kern w:val="0"/>
         </w:rPr>
       </w:pPr>
-      <w:hyperlink w:anchor="_Toc492464729" w:history="1">
+      <w:hyperlink w:anchor="_Toc494379470" w:history="1">
         <w:r>
           <w:rPr>
             <w:rStyle w:val="Hyperlink"/>
@@ -2552,7 +2576,7 @@
             <w:noProof/>
             <w:webHidden/>
           </w:rPr>
-          <w:instrText xml:space="preserve"> PAGEREF _Toc492464729 \h </w:instrText>
+          <w:instrText xml:space="preserve"> PAGEREF _Toc494379470 \h </w:instrText>
         </w:r>
         <w:r>
           <w:rPr>
@@ -2572,7 +2596,7 @@
             <w:noProof/>
             <w:webHidden/>
           </w:rPr>
-          <w:t>13</w:t>
+          <w:t>16</w:t>
         </w:r>
         <w:r>
           <w:rPr>
@@ -2596,7 +2620,7 @@
           <w:kern w:val="0"/>
         </w:rPr>
       </w:pPr>
-      <w:hyperlink w:anchor="_Toc492464730" w:history="1">
+      <w:hyperlink w:anchor="_Toc494379471" w:history="1">
         <w:r>
           <w:rPr>
             <w:rStyle w:val="Hyperlink"/>
@@ -2639,7 +2663,7 @@
             <w:noProof/>
             <w:webHidden/>
           </w:rPr>
-          <w:instrText xml:space="preserve"> PAGEREF _Toc492464730 \h </w:instrText>
+          <w:instrText xml:space="preserve"> PAGEREF _Toc494379471 \h </w:instrText>
         </w:r>
         <w:r>
           <w:rPr>
@@ -2659,7 +2683,7 @@
             <w:noProof/>
             <w:webHidden/>
           </w:rPr>
-          <w:t>13</w:t>
+          <w:t>16</w:t>
         </w:r>
         <w:r>
           <w:rPr>
@@ -2683,7 +2707,7 @@
           <w:kern w:val="0"/>
         </w:rPr>
       </w:pPr>
-      <w:hyperlink w:anchor="_Toc492464731" w:history="1">
+      <w:hyperlink w:anchor="_Toc494379472" w:history="1">
         <w:r>
           <w:rPr>
             <w:rStyle w:val="Hyperlink"/>
@@ -2726,7 +2750,7 @@
             <w:noProof/>
             <w:webHidden/>
           </w:rPr>
-          <w:instrText xml:space="preserve"> PAGEREF _Toc492464731 \h </w:instrText>
+          <w:instrText xml:space="preserve"> PAGEREF _Toc494379472 \h </w:instrText>
         </w:r>
         <w:r>
           <w:rPr>
@@ -2746,7 +2770,7 @@
             <w:noProof/>
             <w:webHidden/>
           </w:rPr>
-          <w:t>13</w:t>
+          <w:t>16</w:t>
         </w:r>
         <w:r>
           <w:rPr>
@@ -2792,22 +2816,22 @@
       <w:pPr>
         <w:pStyle w:val="NRELHead01Numbered"/>
       </w:pPr>
-      <w:bookmarkStart w:id="2" w:name="_Toc492464708"/>
+      <w:bookmarkStart w:id="3" w:name="_Toc494379449"/>
       <w:r>
         <w:lastRenderedPageBreak/>
         <w:t>Key Performance Parameters</w:t>
       </w:r>
-      <w:bookmarkEnd w:id="2"/>
+      <w:bookmarkEnd w:id="3"/>
     </w:p>
     <w:p>
       <w:pPr>
         <w:pStyle w:val="NRELHead02Numbered"/>
       </w:pPr>
-      <w:bookmarkStart w:id="3" w:name="_Toc492464709"/>
+      <w:bookmarkStart w:id="4" w:name="_Toc494379450"/>
       <w:r>
         <w:t>Final results</w:t>
       </w:r>
-      <w:bookmarkEnd w:id="3"/>
+      <w:bookmarkEnd w:id="4"/>
     </w:p>
     <w:p>
       <w:pPr>
@@ -2818,11 +2842,11 @@
       <w:pPr>
         <w:pStyle w:val="NRELHead02Numbered"/>
       </w:pPr>
-      <w:bookmarkStart w:id="4" w:name="_Toc492464710"/>
+      <w:bookmarkStart w:id="5" w:name="_Toc494379451"/>
       <w:r>
         <w:t>KPP8</w:t>
       </w:r>
-      <w:bookmarkEnd w:id="4"/>
+      <w:bookmarkEnd w:id="5"/>
     </w:p>
     <w:p>
       <w:pPr>
@@ -2833,10 +2857,10 @@
           <w:noProof/>
         </w:rPr>
         <w:drawing>
-          <wp:inline distT="0" distB="0" distL="0" distR="0" wp14:anchorId="42E5C74D" wp14:editId="395E6A5F">
-            <wp:extent cx="5943600" cy="4457700"/>
-            <wp:effectExtent l="0" t="0" r="0" b="0"/>
-            <wp:docPr id="4" name="kpp1.png"/>
+          <wp:inline distT="0" distB="0" distL="0" distR="0" wp14:anchorId="2904FC33" wp14:editId="75CA5ECD">
+            <wp:extent cx="6583680" cy="6400800"/>
+            <wp:effectExtent l="0" t="0" r="7620" b="0"/>
+            <wp:docPr id="9" name="kpp10.png"/>
             <wp:cNvGraphicFramePr>
               <a:graphicFrameLocks xmlns:a="http://schemas.openxmlformats.org/drawingml/2006/main" noChangeAspect="1"/>
             </wp:cNvGraphicFramePr>
@@ -2844,7 +2868,7 @@
               <a:graphicData uri="http://schemas.openxmlformats.org/drawingml/2006/picture">
                 <pic:pic xmlns:pic="http://schemas.openxmlformats.org/drawingml/2006/picture">
                   <pic:nvPicPr>
-                    <pic:cNvPr id="0" name="kpp1.png"/>
+                    <pic:cNvPr id="0" name="kpp10.png"/>
                     <pic:cNvPicPr/>
                   </pic:nvPicPr>
                   <pic:blipFill>
@@ -2856,7 +2880,7 @@
                   <pic:spPr>
                     <a:xfrm>
                       <a:off x="0" y="0"/>
-                      <a:ext cx="5943600" cy="4457700"/>
+                      <a:ext cx="6583680" cy="6400800"/>
                     </a:xfrm>
                     <a:prstGeom prst="rect">
                       <a:avLst/>
@@ -2873,12 +2897,12 @@
       <w:pPr>
         <w:pStyle w:val="NRELHead02Numbered"/>
       </w:pPr>
-      <w:bookmarkStart w:id="5" w:name="_Toc492464711"/>
+      <w:bookmarkStart w:id="6" w:name="_Toc494379452"/>
       <w:r>
         <w:lastRenderedPageBreak/>
         <w:t>KPP1</w:t>
       </w:r>
-      <w:bookmarkEnd w:id="5"/>
+      <w:bookmarkEnd w:id="6"/>
     </w:p>
     <w:p>
       <w:pPr>
@@ -2889,9 +2913,9 @@
           <w:noProof/>
         </w:rPr>
         <w:drawing>
-          <wp:inline distT="0" distB="0" distL="0" distR="0" wp14:anchorId="281FFD4F" wp14:editId="79FE6FE7">
-            <wp:extent cx="5943600" cy="4457700"/>
-            <wp:effectExtent l="0" t="0" r="0" b="0"/>
+          <wp:inline distT="0" distB="0" distL="0" distR="0" wp14:anchorId="281FFD4F" wp14:editId="127DF38F">
+            <wp:extent cx="5762445" cy="6398644"/>
+            <wp:effectExtent l="0" t="0" r="0" b="2540"/>
             <wp:docPr id="7" name="kpp1.png"/>
             <wp:cNvGraphicFramePr>
               <a:graphicFrameLocks xmlns:a="http://schemas.openxmlformats.org/drawingml/2006/main" noChangeAspect="1"/>
@@ -2912,7 +2936,7 @@
                   <pic:spPr>
                     <a:xfrm>
                       <a:off x="0" y="0"/>
-                      <a:ext cx="5943600" cy="4457700"/>
+                      <a:ext cx="5764387" cy="6400800"/>
                     </a:xfrm>
                     <a:prstGeom prst="rect">
                       <a:avLst/>
@@ -2929,12 +2953,12 @@
       <w:pPr>
         <w:pStyle w:val="NRELHead02Numbered"/>
       </w:pPr>
-      <w:bookmarkStart w:id="6" w:name="_Toc492464712"/>
+      <w:bookmarkStart w:id="7" w:name="_Toc494379453"/>
       <w:r>
         <w:lastRenderedPageBreak/>
         <w:t>KPP2</w:t>
       </w:r>
-      <w:bookmarkEnd w:id="6"/>
+      <w:bookmarkEnd w:id="7"/>
     </w:p>
     <w:p>
       <w:pPr>
@@ -2945,9 +2969,9 @@
           <w:noProof/>
         </w:rPr>
         <w:drawing>
-          <wp:inline distT="0" distB="0" distL="0" distR="0" wp14:anchorId="2756007E" wp14:editId="0BF347B6">
-            <wp:extent cx="5943600" cy="4457700"/>
-            <wp:effectExtent l="0" t="0" r="0" b="0"/>
+          <wp:inline distT="0" distB="0" distL="0" distR="0" wp14:anchorId="2756007E" wp14:editId="04A89992">
+            <wp:extent cx="5943600" cy="6487064"/>
+            <wp:effectExtent l="0" t="0" r="0" b="9525"/>
             <wp:docPr id="25" name="kpp2.png"/>
             <wp:cNvGraphicFramePr>
               <a:graphicFrameLocks xmlns:a="http://schemas.openxmlformats.org/drawingml/2006/main" noChangeAspect="1"/>
@@ -2968,7 +2992,7 @@
                   <pic:spPr>
                     <a:xfrm>
                       <a:off x="0" y="0"/>
-                      <a:ext cx="5943600" cy="4457700"/>
+                      <a:ext cx="5943600" cy="6487064"/>
                     </a:xfrm>
                     <a:prstGeom prst="rect">
                       <a:avLst/>
@@ -2985,12 +3009,12 @@
       <w:pPr>
         <w:pStyle w:val="NRELHead02Numbered"/>
       </w:pPr>
-      <w:bookmarkStart w:id="7" w:name="_Toc492464713"/>
+      <w:bookmarkStart w:id="8" w:name="_Toc494379454"/>
       <w:r>
         <w:lastRenderedPageBreak/>
         <w:t>KPP3</w:t>
       </w:r>
-      <w:bookmarkEnd w:id="7"/>
+      <w:bookmarkEnd w:id="8"/>
     </w:p>
     <w:p>
       <w:pPr>
@@ -3001,8 +3025,8 @@
           <w:noProof/>
         </w:rPr>
         <w:drawing>
-          <wp:inline distT="0" distB="0" distL="0" distR="0" wp14:anchorId="1676A4E0" wp14:editId="72FAEA93">
-            <wp:extent cx="5943600" cy="4457700"/>
+          <wp:inline distT="0" distB="0" distL="0" distR="0" wp14:anchorId="1676A4E0" wp14:editId="5F319351">
+            <wp:extent cx="5943600" cy="7323827"/>
             <wp:effectExtent l="0" t="0" r="0" b="0"/>
             <wp:docPr id="26" name="kpp3.png"/>
             <wp:cNvGraphicFramePr>
@@ -3024,7 +3048,7 @@
                   <pic:spPr>
                     <a:xfrm>
                       <a:off x="0" y="0"/>
-                      <a:ext cx="5943600" cy="4457700"/>
+                      <a:ext cx="5943600" cy="7323827"/>
                     </a:xfrm>
                     <a:prstGeom prst="rect">
                       <a:avLst/>
@@ -3041,12 +3065,12 @@
       <w:pPr>
         <w:pStyle w:val="NRELHead02Numbered"/>
       </w:pPr>
-      <w:bookmarkStart w:id="8" w:name="_Toc492464714"/>
+      <w:bookmarkStart w:id="9" w:name="_Toc494379455"/>
       <w:r>
         <w:lastRenderedPageBreak/>
         <w:t>KPP4</w:t>
       </w:r>
-      <w:bookmarkEnd w:id="8"/>
+      <w:bookmarkEnd w:id="9"/>
     </w:p>
     <w:p>
       <w:pPr>
@@ -3057,9 +3081,9 @@
           <w:noProof/>
         </w:rPr>
         <w:drawing>
-          <wp:inline distT="0" distB="0" distL="0" distR="0" wp14:anchorId="42C72856" wp14:editId="1463C80C">
-            <wp:extent cx="5943600" cy="4457700"/>
-            <wp:effectExtent l="0" t="0" r="0" b="0"/>
+          <wp:inline distT="0" distB="0" distL="0" distR="0" wp14:anchorId="42C72856" wp14:editId="5DBBB46C">
+            <wp:extent cx="5943600" cy="7099540"/>
+            <wp:effectExtent l="0" t="0" r="0" b="6350"/>
             <wp:docPr id="27" name="kpp4.png"/>
             <wp:cNvGraphicFramePr>
               <a:graphicFrameLocks xmlns:a="http://schemas.openxmlformats.org/drawingml/2006/main" noChangeAspect="1"/>
@@ -3080,7 +3104,7 @@
                   <pic:spPr>
                     <a:xfrm>
                       <a:off x="0" y="0"/>
-                      <a:ext cx="5943600" cy="4457700"/>
+                      <a:ext cx="5943600" cy="7099540"/>
                     </a:xfrm>
                     <a:prstGeom prst="rect">
                       <a:avLst/>
@@ -3097,12 +3121,12 @@
       <w:pPr>
         <w:pStyle w:val="NRELHead02Numbered"/>
       </w:pPr>
-      <w:bookmarkStart w:id="9" w:name="_Toc492464715"/>
+      <w:bookmarkStart w:id="10" w:name="_Toc494379456"/>
       <w:r>
         <w:lastRenderedPageBreak/>
         <w:t>KPP5</w:t>
       </w:r>
-      <w:bookmarkEnd w:id="9"/>
+      <w:bookmarkEnd w:id="10"/>
     </w:p>
     <w:p>
       <w:pPr>
@@ -3113,8 +3137,8 @@
           <w:noProof/>
         </w:rPr>
         <w:drawing>
-          <wp:inline distT="0" distB="0" distL="0" distR="0" wp14:anchorId="118CD695" wp14:editId="18BB377B">
-            <wp:extent cx="5943600" cy="4457700"/>
+          <wp:inline distT="0" distB="0" distL="0" distR="0" wp14:anchorId="118CD695" wp14:editId="3F863D6C">
+            <wp:extent cx="5943600" cy="7582619"/>
             <wp:effectExtent l="0" t="0" r="0" b="0"/>
             <wp:docPr id="28" name="kpp5.png"/>
             <wp:cNvGraphicFramePr>
@@ -3136,7 +3160,7 @@
                   <pic:spPr>
                     <a:xfrm>
                       <a:off x="0" y="0"/>
-                      <a:ext cx="5943600" cy="4457700"/>
+                      <a:ext cx="5943600" cy="7582619"/>
                     </a:xfrm>
                     <a:prstGeom prst="rect">
                       <a:avLst/>
@@ -3151,27 +3175,17 @@
     </w:p>
     <w:p>
       <w:pPr>
-        <w:pStyle w:val="NRELHead02Numbered"/>
-      </w:pPr>
-      <w:bookmarkStart w:id="10" w:name="_Toc492464716"/>
-      <w:r>
-        <w:lastRenderedPageBreak/>
-        <w:t>KPP6</w:t>
-      </w:r>
-      <w:bookmarkEnd w:id="10"/>
-    </w:p>
-    <w:p>
-      <w:pPr>
         <w:pStyle w:val="NRELBodyText"/>
       </w:pPr>
       <w:r>
         <w:rPr>
           <w:noProof/>
         </w:rPr>
+        <w:lastRenderedPageBreak/>
         <w:drawing>
-          <wp:inline distT="0" distB="0" distL="0" distR="0" wp14:anchorId="4B9AF840" wp14:editId="140CF12E">
-            <wp:extent cx="5943600" cy="4457700"/>
-            <wp:effectExtent l="0" t="0" r="0" b="0"/>
+          <wp:inline distT="0" distB="0" distL="0" distR="0" wp14:anchorId="4C44BE16" wp14:editId="7FDD2E0F">
+            <wp:extent cx="5943600" cy="8074325"/>
+            <wp:effectExtent l="0" t="0" r="0" b="3175"/>
             <wp:docPr id="29" name="kpp6.png"/>
             <wp:cNvGraphicFramePr>
               <a:graphicFrameLocks xmlns:a="http://schemas.openxmlformats.org/drawingml/2006/main" noChangeAspect="1"/>
@@ -3192,7 +3206,7 @@
                   <pic:spPr>
                     <a:xfrm>
                       <a:off x="0" y="0"/>
-                      <a:ext cx="5943600" cy="4457700"/>
+                      <a:ext cx="5943600" cy="8074325"/>
                     </a:xfrm>
                     <a:prstGeom prst="rect">
                       <a:avLst/>
@@ -3209,10 +3223,10 @@
       <w:pPr>
         <w:pStyle w:val="NRELHead02Numbered"/>
       </w:pPr>
-      <w:bookmarkStart w:id="11" w:name="_Toc492464717"/>
+      <w:bookmarkStart w:id="11" w:name="_Toc494379457"/>
       <w:r>
         <w:lastRenderedPageBreak/>
-        <w:t>KPP7</w:t>
+        <w:t>KPP6</w:t>
       </w:r>
       <w:bookmarkEnd w:id="11"/>
     </w:p>
@@ -3220,15 +3234,14 @@
       <w:pPr>
         <w:pStyle w:val="NRELBodyText"/>
       </w:pPr>
-      <w:bookmarkStart w:id="12" w:name="_GoBack"/>
       <w:r>
         <w:rPr>
           <w:noProof/>
         </w:rPr>
         <w:drawing>
-          <wp:inline distT="0" distB="0" distL="0" distR="0" wp14:anchorId="73494C30" wp14:editId="1E2B785F">
-            <wp:extent cx="5943600" cy="4457700"/>
-            <wp:effectExtent l="0" t="0" r="0" b="0"/>
+          <wp:inline distT="0" distB="0" distL="0" distR="0" wp14:anchorId="2099F759" wp14:editId="039E2128">
+            <wp:extent cx="5943600" cy="7668883"/>
+            <wp:effectExtent l="0" t="0" r="0" b="8890"/>
             <wp:docPr id="30" name="kpp7.png"/>
             <wp:cNvGraphicFramePr>
               <a:graphicFrameLocks xmlns:a="http://schemas.openxmlformats.org/drawingml/2006/main" noChangeAspect="1"/>
@@ -3249,79 +3262,7 @@
                   <pic:spPr>
                     <a:xfrm>
                       <a:off x="0" y="0"/>
-                      <a:ext cx="5943600" cy="4457700"/>
-                    </a:xfrm>
-                    <a:prstGeom prst="rect">
-                      <a:avLst/>
-                    </a:prstGeom>
-                  </pic:spPr>
-                </pic:pic>
-              </a:graphicData>
-            </a:graphic>
-          </wp:inline>
-        </w:drawing>
-      </w:r>
-      <w:bookmarkEnd w:id="12"/>
-    </w:p>
-    <w:p>
-      <w:pPr>
-        <w:pStyle w:val="NRELBodyText"/>
-      </w:pPr>
-    </w:p>
-    <w:p>
-      <w:pPr>
-        <w:pStyle w:val="NRELHead01Numbered"/>
-      </w:pPr>
-      <w:bookmarkStart w:id="13" w:name="_Toc492464718"/>
-      <w:r>
-        <w:lastRenderedPageBreak/>
-        <w:t>Additional detailed data analysis</w:t>
-      </w:r>
-      <w:bookmarkEnd w:id="13"/>
-    </w:p>
-    <w:p>
-      <w:pPr>
-        <w:pStyle w:val="NRELHead02Numbered"/>
-      </w:pPr>
-      <w:bookmarkStart w:id="14" w:name="_Toc492464719"/>
-      <w:r>
-        <w:t>Feeder 1 overview</w:t>
-      </w:r>
-      <w:bookmarkEnd w:id="14"/>
-    </w:p>
-    <w:p>
-      <w:pPr>
-        <w:pStyle w:val="NRELBodyText"/>
-      </w:pPr>
-      <w:r>
-        <w:rPr>
-          <w:noProof/>
-        </w:rPr>
-        <w:drawing>
-          <wp:inline distT="0" distB="0" distL="0" distR="0" wp14:anchorId="21EE6E84" wp14:editId="0A3C6518">
-            <wp:extent cx="5943600" cy="4457700"/>
-            <wp:effectExtent l="0" t="0" r="0" b="0"/>
-            <wp:docPr id="31" name="feeder1.png"/>
-            <wp:cNvGraphicFramePr>
-              <a:graphicFrameLocks xmlns:a="http://schemas.openxmlformats.org/drawingml/2006/main" noChangeAspect="1"/>
-            </wp:cNvGraphicFramePr>
-            <a:graphic xmlns:a="http://schemas.openxmlformats.org/drawingml/2006/main">
-              <a:graphicData uri="http://schemas.openxmlformats.org/drawingml/2006/picture">
-                <pic:pic xmlns:pic="http://schemas.openxmlformats.org/drawingml/2006/picture">
-                  <pic:nvPicPr>
-                    <pic:cNvPr id="0" name="feeder1.png"/>
-                    <pic:cNvPicPr/>
-                  </pic:nvPicPr>
-                  <pic:blipFill>
-                    <a:blip r:link="rId24"/>
-                    <a:stretch>
-                      <a:fillRect/>
-                    </a:stretch>
-                  </pic:blipFill>
-                  <pic:spPr>
-                    <a:xfrm>
-                      <a:off x="0" y="0"/>
-                      <a:ext cx="5943600" cy="4457700"/>
+                      <a:ext cx="5943600" cy="7668883"/>
                     </a:xfrm>
                     <a:prstGeom prst="rect">
                       <a:avLst/>
@@ -3338,12 +3279,12 @@
       <w:pPr>
         <w:pStyle w:val="NRELHead02Numbered"/>
       </w:pPr>
-      <w:bookmarkStart w:id="15" w:name="_Toc492464720"/>
+      <w:bookmarkStart w:id="12" w:name="_Toc494379458"/>
       <w:r>
         <w:lastRenderedPageBreak/>
-        <w:t>Feeder 2 overview</w:t>
+        <w:t>KPP7</w:t>
       </w:r>
-      <w:bookmarkEnd w:id="15"/>
+      <w:bookmarkEnd w:id="12"/>
     </w:p>
     <w:p>
       <w:pPr>
@@ -3354,10 +3295,10 @@
           <w:noProof/>
         </w:rPr>
         <w:drawing>
-          <wp:inline distT="0" distB="0" distL="0" distR="0" wp14:anchorId="4AE27644" wp14:editId="667E3BEE">
-            <wp:extent cx="5943600" cy="4457700"/>
-            <wp:effectExtent l="0" t="0" r="0" b="0"/>
-            <wp:docPr id="32" name="feeder2.png"/>
+          <wp:inline distT="0" distB="0" distL="0" distR="0" wp14:anchorId="0751E491" wp14:editId="3DC3DA4D">
+            <wp:extent cx="5941354" cy="7447548"/>
+            <wp:effectExtent l="0" t="0" r="2540" b="1270"/>
+            <wp:docPr id="2" name="kpp8.png"/>
             <wp:cNvGraphicFramePr>
               <a:graphicFrameLocks xmlns:a="http://schemas.openxmlformats.org/drawingml/2006/main" noChangeAspect="1"/>
             </wp:cNvGraphicFramePr>
@@ -3365,11 +3306,11 @@
               <a:graphicData uri="http://schemas.openxmlformats.org/drawingml/2006/picture">
                 <pic:pic xmlns:pic="http://schemas.openxmlformats.org/drawingml/2006/picture">
                   <pic:nvPicPr>
-                    <pic:cNvPr id="0" name="feeder2.png"/>
+                    <pic:cNvPr id="0" name="kpp8.png"/>
                     <pic:cNvPicPr/>
                   </pic:nvPicPr>
                   <pic:blipFill>
-                    <a:blip r:link="rId25"/>
+                    <a:blip r:link="rId24"/>
                     <a:stretch>
                       <a:fillRect/>
                     </a:stretch>
@@ -3377,7 +3318,7 @@
                   <pic:spPr>
                     <a:xfrm>
                       <a:off x="0" y="0"/>
-                      <a:ext cx="5943600" cy="4457700"/>
+                      <a:ext cx="5943600" cy="7450363"/>
                     </a:xfrm>
                     <a:prstGeom prst="rect">
                       <a:avLst/>
@@ -3392,9 +3333,182 @@
     </w:p>
     <w:p>
       <w:pPr>
+        <w:pStyle w:val="NRELBodyText"/>
+      </w:pPr>
+      <w:r>
+        <w:rPr>
+          <w:noProof/>
+        </w:rPr>
+        <w:lastRenderedPageBreak/>
+        <w:drawing>
+          <wp:inline distT="0" distB="0" distL="0" distR="0" wp14:anchorId="53130315" wp14:editId="4E2481BA">
+            <wp:extent cx="5943600" cy="7567863"/>
+            <wp:effectExtent l="0" t="0" r="0" b="0"/>
+            <wp:docPr id="8" name="kpp9.png"/>
+            <wp:cNvGraphicFramePr>
+              <a:graphicFrameLocks xmlns:a="http://schemas.openxmlformats.org/drawingml/2006/main" noChangeAspect="1"/>
+            </wp:cNvGraphicFramePr>
+            <a:graphic xmlns:a="http://schemas.openxmlformats.org/drawingml/2006/main">
+              <a:graphicData uri="http://schemas.openxmlformats.org/drawingml/2006/picture">
+                <pic:pic xmlns:pic="http://schemas.openxmlformats.org/drawingml/2006/picture">
+                  <pic:nvPicPr>
+                    <pic:cNvPr id="0" name="kpp9.png"/>
+                    <pic:cNvPicPr/>
+                  </pic:nvPicPr>
+                  <pic:blipFill>
+                    <a:blip r:link="rId25"/>
+                    <a:stretch>
+                      <a:fillRect/>
+                    </a:stretch>
+                  </pic:blipFill>
+                  <pic:spPr>
+                    <a:xfrm>
+                      <a:off x="0" y="0"/>
+                      <a:ext cx="5943600" cy="7567863"/>
+                    </a:xfrm>
+                    <a:prstGeom prst="rect">
+                      <a:avLst/>
+                    </a:prstGeom>
+                  </pic:spPr>
+                </pic:pic>
+              </a:graphicData>
+            </a:graphic>
+          </wp:inline>
+        </w:drawing>
+      </w:r>
+    </w:p>
+    <w:p>
+      <w:pPr>
+        <w:pStyle w:val="NRELBodyText"/>
+      </w:pPr>
+    </w:p>
+    <w:p>
+      <w:pPr>
+        <w:pStyle w:val="NRELHead01Numbered"/>
+      </w:pPr>
+      <w:bookmarkStart w:id="13" w:name="_Toc494379459"/>
+      <w:r>
+        <w:lastRenderedPageBreak/>
+        <w:t>Additional detailed data analysis</w:t>
+      </w:r>
+      <w:bookmarkEnd w:id="13"/>
+    </w:p>
+    <w:p>
+      <w:pPr>
         <w:pStyle w:val="NRELHead02Numbered"/>
       </w:pPr>
-      <w:bookmarkStart w:id="16" w:name="_Toc492464721"/>
+      <w:bookmarkStart w:id="14" w:name="_Toc494379460"/>
+      <w:r>
+        <w:t>Feeder 1 overview</w:t>
+      </w:r>
+      <w:bookmarkEnd w:id="14"/>
+    </w:p>
+    <w:p>
+      <w:pPr>
+        <w:pStyle w:val="NRELBodyText"/>
+      </w:pPr>
+      <w:r>
+        <w:rPr>
+          <w:noProof/>
+        </w:rPr>
+        <w:drawing>
+          <wp:inline distT="0" distB="0" distL="0" distR="0" wp14:anchorId="21EE6E84" wp14:editId="43846576">
+            <wp:extent cx="5943599" cy="7230979"/>
+            <wp:effectExtent l="0" t="0" r="635" b="8255"/>
+            <wp:docPr id="31" name="feeder1.png"/>
+            <wp:cNvGraphicFramePr>
+              <a:graphicFrameLocks xmlns:a="http://schemas.openxmlformats.org/drawingml/2006/main" noChangeAspect="1"/>
+            </wp:cNvGraphicFramePr>
+            <a:graphic xmlns:a="http://schemas.openxmlformats.org/drawingml/2006/main">
+              <a:graphicData uri="http://schemas.openxmlformats.org/drawingml/2006/picture">
+                <pic:pic xmlns:pic="http://schemas.openxmlformats.org/drawingml/2006/picture">
+                  <pic:nvPicPr>
+                    <pic:cNvPr id="0" name="feeder1.png"/>
+                    <pic:cNvPicPr/>
+                  </pic:nvPicPr>
+                  <pic:blipFill>
+                    <a:blip r:link="rId26"/>
+                    <a:stretch>
+                      <a:fillRect/>
+                    </a:stretch>
+                  </pic:blipFill>
+                  <pic:spPr>
+                    <a:xfrm>
+                      <a:off x="0" y="0"/>
+                      <a:ext cx="5943600" cy="7230980"/>
+                    </a:xfrm>
+                    <a:prstGeom prst="rect">
+                      <a:avLst/>
+                    </a:prstGeom>
+                  </pic:spPr>
+                </pic:pic>
+              </a:graphicData>
+            </a:graphic>
+          </wp:inline>
+        </w:drawing>
+      </w:r>
+    </w:p>
+    <w:p>
+      <w:pPr>
+        <w:pStyle w:val="NRELHead02Numbered"/>
+      </w:pPr>
+      <w:bookmarkStart w:id="15" w:name="_Toc494379461"/>
+      <w:r>
+        <w:lastRenderedPageBreak/>
+        <w:t>Feeder 2 overview</w:t>
+      </w:r>
+      <w:bookmarkEnd w:id="15"/>
+    </w:p>
+    <w:p>
+      <w:pPr>
+        <w:pStyle w:val="NRELBodyText"/>
+      </w:pPr>
+      <w:r>
+        <w:rPr>
+          <w:noProof/>
+        </w:rPr>
+        <w:drawing>
+          <wp:inline distT="0" distB="0" distL="0" distR="0" wp14:anchorId="4AE27644" wp14:editId="429ABA9B">
+            <wp:extent cx="5943600" cy="7459579"/>
+            <wp:effectExtent l="0" t="0" r="0" b="8255"/>
+            <wp:docPr id="32" name="feeder2.png"/>
+            <wp:cNvGraphicFramePr>
+              <a:graphicFrameLocks xmlns:a="http://schemas.openxmlformats.org/drawingml/2006/main" noChangeAspect="1"/>
+            </wp:cNvGraphicFramePr>
+            <a:graphic xmlns:a="http://schemas.openxmlformats.org/drawingml/2006/main">
+              <a:graphicData uri="http://schemas.openxmlformats.org/drawingml/2006/picture">
+                <pic:pic xmlns:pic="http://schemas.openxmlformats.org/drawingml/2006/picture">
+                  <pic:nvPicPr>
+                    <pic:cNvPr id="0" name="feeder2.png"/>
+                    <pic:cNvPicPr/>
+                  </pic:nvPicPr>
+                  <pic:blipFill>
+                    <a:blip r:link="rId27"/>
+                    <a:stretch>
+                      <a:fillRect/>
+                    </a:stretch>
+                  </pic:blipFill>
+                  <pic:spPr>
+                    <a:xfrm>
+                      <a:off x="0" y="0"/>
+                      <a:ext cx="5943600" cy="7459579"/>
+                    </a:xfrm>
+                    <a:prstGeom prst="rect">
+                      <a:avLst/>
+                    </a:prstGeom>
+                  </pic:spPr>
+                </pic:pic>
+              </a:graphicData>
+            </a:graphic>
+          </wp:inline>
+        </w:drawing>
+      </w:r>
+    </w:p>
+    <w:p>
+      <w:pPr>
+        <w:pStyle w:val="NRELHead02Numbered"/>
+      </w:pPr>
+      <w:bookmarkStart w:id="16" w:name="_Toc494379462"/>
       <w:r>
         <w:lastRenderedPageBreak/>
         <w:t>Feeder 3 overview</w:t>
@@ -3410,8 +3524,8 @@
           <w:noProof/>
         </w:rPr>
         <w:drawing>
-          <wp:inline distT="0" distB="0" distL="0" distR="0" wp14:anchorId="0D6E1E1A" wp14:editId="1FE75AF8">
-            <wp:extent cx="5943600" cy="4457700"/>
+          <wp:inline distT="0" distB="0" distL="0" distR="0" wp14:anchorId="0D6E1E1A" wp14:editId="1E3BD9C1">
+            <wp:extent cx="5943600" cy="7603958"/>
             <wp:effectExtent l="0" t="0" r="0" b="0"/>
             <wp:docPr id="33" name="feeder3.png"/>
             <wp:cNvGraphicFramePr>
@@ -3425,7 +3539,7 @@
                     <pic:cNvPicPr/>
                   </pic:nvPicPr>
                   <pic:blipFill>
-                    <a:blip r:link="rId26"/>
+                    <a:blip r:link="rId28"/>
                     <a:stretch>
                       <a:fillRect/>
                     </a:stretch>
@@ -3433,7 +3547,7 @@
                   <pic:spPr>
                     <a:xfrm>
                       <a:off x="0" y="0"/>
-                      <a:ext cx="5943600" cy="4457700"/>
+                      <a:ext cx="5943600" cy="7603958"/>
                     </a:xfrm>
                     <a:prstGeom prst="rect">
                       <a:avLst/>
@@ -3450,7 +3564,7 @@
       <w:pPr>
         <w:pStyle w:val="NRELHead02Numbered"/>
       </w:pPr>
-      <w:bookmarkStart w:id="17" w:name="_Toc492464722"/>
+      <w:bookmarkStart w:id="17" w:name="_Toc494379463"/>
       <w:r>
         <w:lastRenderedPageBreak/>
         <w:t>Feeder 4 overview</w:t>
@@ -3466,8 +3580,8 @@
           <w:noProof/>
         </w:rPr>
         <w:drawing>
-          <wp:inline distT="0" distB="0" distL="0" distR="0" wp14:anchorId="2DDDB481" wp14:editId="381BE6A7">
-            <wp:extent cx="5943600" cy="4457700"/>
+          <wp:inline distT="0" distB="0" distL="0" distR="0" wp14:anchorId="2DDDB481" wp14:editId="7F051D5D">
+            <wp:extent cx="5943600" cy="7303169"/>
             <wp:effectExtent l="0" t="0" r="0" b="0"/>
             <wp:docPr id="34" name="feeder4.png"/>
             <wp:cNvGraphicFramePr>
@@ -3481,7 +3595,7 @@
                     <pic:cNvPicPr/>
                   </pic:nvPicPr>
                   <pic:blipFill>
-                    <a:blip r:link="rId27"/>
+                    <a:blip r:link="rId29"/>
                     <a:stretch>
                       <a:fillRect/>
                     </a:stretch>
@@ -3489,7 +3603,7 @@
                   <pic:spPr>
                     <a:xfrm>
                       <a:off x="0" y="0"/>
-                      <a:ext cx="5943600" cy="4457700"/>
+                      <a:ext cx="5943600" cy="7303169"/>
                     </a:xfrm>
                     <a:prstGeom prst="rect">
                       <a:avLst/>
@@ -3506,7 +3620,7 @@
       <w:pPr>
         <w:pStyle w:val="NRELHead01Numbered"/>
       </w:pPr>
-      <w:bookmarkStart w:id="18" w:name="_Toc492464723"/>
+      <w:bookmarkStart w:id="18" w:name="_Toc494379464"/>
       <w:proofErr w:type="spellStart"/>
       <w:r>
         <w:lastRenderedPageBreak/>
@@ -3522,7 +3636,7 @@
       <w:pPr>
         <w:pStyle w:val="NRELHead02Numbered"/>
       </w:pPr>
-      <w:bookmarkStart w:id="19" w:name="_Toc492464724"/>
+      <w:bookmarkStart w:id="19" w:name="_Toc494379465"/>
       <w:r>
         <w:t>Generator 1</w:t>
       </w:r>
@@ -3530,70 +3644,392 @@
     </w:p>
     <w:p>
       <w:pPr>
+        <w:pStyle w:val="NRELBodyText"/>
+      </w:pPr>
+      <w:r>
+        <w:rPr>
+          <w:noProof/>
+        </w:rPr>
+        <w:drawing>
+          <wp:inline distT="0" distB="0" distL="0" distR="0" wp14:anchorId="1CE4ADA0" wp14:editId="033AE7A7">
+            <wp:extent cx="5943600" cy="7429500"/>
+            <wp:effectExtent l="0" t="0" r="0" b="0"/>
+            <wp:docPr id="3" name="der1.png"/>
+            <wp:cNvGraphicFramePr>
+              <a:graphicFrameLocks xmlns:a="http://schemas.openxmlformats.org/drawingml/2006/main" noChangeAspect="1"/>
+            </wp:cNvGraphicFramePr>
+            <a:graphic xmlns:a="http://schemas.openxmlformats.org/drawingml/2006/main">
+              <a:graphicData uri="http://schemas.openxmlformats.org/drawingml/2006/picture">
+                <pic:pic xmlns:pic="http://schemas.openxmlformats.org/drawingml/2006/picture">
+                  <pic:nvPicPr>
+                    <pic:cNvPr id="0" name="der1.png"/>
+                    <pic:cNvPicPr/>
+                  </pic:nvPicPr>
+                  <pic:blipFill>
+                    <a:blip r:link="rId30"/>
+                    <a:stretch>
+                      <a:fillRect/>
+                    </a:stretch>
+                  </pic:blipFill>
+                  <pic:spPr>
+                    <a:xfrm>
+                      <a:off x="0" y="0"/>
+                      <a:ext cx="5943600" cy="7429500"/>
+                    </a:xfrm>
+                    <a:prstGeom prst="rect">
+                      <a:avLst/>
+                    </a:prstGeom>
+                  </pic:spPr>
+                </pic:pic>
+              </a:graphicData>
+            </a:graphic>
+          </wp:inline>
+        </w:drawing>
+      </w:r>
+    </w:p>
+    <w:p>
+      <w:pPr>
         <w:pStyle w:val="NRELHead02Numbered"/>
       </w:pPr>
-      <w:bookmarkStart w:id="20" w:name="_Toc492464725"/>
+      <w:bookmarkStart w:id="20" w:name="_Toc494379466"/>
       <w:r>
+        <w:lastRenderedPageBreak/>
         <w:t>Generator 2</w:t>
       </w:r>
       <w:bookmarkEnd w:id="20"/>
     </w:p>
     <w:p>
       <w:pPr>
+        <w:pStyle w:val="NRELBodyText"/>
+      </w:pPr>
+      <w:r>
+        <w:rPr>
+          <w:noProof/>
+        </w:rPr>
+        <w:drawing>
+          <wp:inline distT="0" distB="0" distL="0" distR="0" wp14:anchorId="31A1A233" wp14:editId="276C7831">
+            <wp:extent cx="5943600" cy="7429500"/>
+            <wp:effectExtent l="0" t="0" r="0" b="0"/>
+            <wp:docPr id="4" name="der4.png"/>
+            <wp:cNvGraphicFramePr>
+              <a:graphicFrameLocks xmlns:a="http://schemas.openxmlformats.org/drawingml/2006/main" noChangeAspect="1"/>
+            </wp:cNvGraphicFramePr>
+            <a:graphic xmlns:a="http://schemas.openxmlformats.org/drawingml/2006/main">
+              <a:graphicData uri="http://schemas.openxmlformats.org/drawingml/2006/picture">
+                <pic:pic xmlns:pic="http://schemas.openxmlformats.org/drawingml/2006/picture">
+                  <pic:nvPicPr>
+                    <pic:cNvPr id="0" name="der4.png"/>
+                    <pic:cNvPicPr/>
+                  </pic:nvPicPr>
+                  <pic:blipFill>
+                    <a:blip r:link="rId31"/>
+                    <a:stretch>
+                      <a:fillRect/>
+                    </a:stretch>
+                  </pic:blipFill>
+                  <pic:spPr>
+                    <a:xfrm>
+                      <a:off x="0" y="0"/>
+                      <a:ext cx="5943600" cy="7429500"/>
+                    </a:xfrm>
+                    <a:prstGeom prst="rect">
+                      <a:avLst/>
+                    </a:prstGeom>
+                  </pic:spPr>
+                </pic:pic>
+              </a:graphicData>
+            </a:graphic>
+          </wp:inline>
+        </w:drawing>
+      </w:r>
+    </w:p>
+    <w:p>
+      <w:pPr>
         <w:pStyle w:val="NRELHead02Numbered"/>
       </w:pPr>
-      <w:bookmarkStart w:id="21" w:name="_Toc492464726"/>
+      <w:bookmarkStart w:id="21" w:name="_Toc494379467"/>
       <w:r>
+        <w:lastRenderedPageBreak/>
         <w:t>Generator 3</w:t>
       </w:r>
       <w:bookmarkEnd w:id="21"/>
     </w:p>
     <w:p>
       <w:pPr>
+        <w:pStyle w:val="NRELBodyText"/>
+      </w:pPr>
+      <w:r>
+        <w:rPr>
+          <w:noProof/>
+        </w:rPr>
+        <w:drawing>
+          <wp:inline distT="0" distB="0" distL="0" distR="0" wp14:anchorId="440037A8" wp14:editId="351E1D5D">
+            <wp:extent cx="5943600" cy="7429500"/>
+            <wp:effectExtent l="0" t="0" r="0" b="0"/>
+            <wp:docPr id="6" name="der5.png"/>
+            <wp:cNvGraphicFramePr>
+              <a:graphicFrameLocks xmlns:a="http://schemas.openxmlformats.org/drawingml/2006/main" noChangeAspect="1"/>
+            </wp:cNvGraphicFramePr>
+            <a:graphic xmlns:a="http://schemas.openxmlformats.org/drawingml/2006/main">
+              <a:graphicData uri="http://schemas.openxmlformats.org/drawingml/2006/picture">
+                <pic:pic xmlns:pic="http://schemas.openxmlformats.org/drawingml/2006/picture">
+                  <pic:nvPicPr>
+                    <pic:cNvPr id="0" name="der5.png"/>
+                    <pic:cNvPicPr/>
+                  </pic:nvPicPr>
+                  <pic:blipFill>
+                    <a:blip r:link="rId32"/>
+                    <a:stretch>
+                      <a:fillRect/>
+                    </a:stretch>
+                  </pic:blipFill>
+                  <pic:spPr>
+                    <a:xfrm>
+                      <a:off x="0" y="0"/>
+                      <a:ext cx="5943600" cy="7429500"/>
+                    </a:xfrm>
+                    <a:prstGeom prst="rect">
+                      <a:avLst/>
+                    </a:prstGeom>
+                  </pic:spPr>
+                </pic:pic>
+              </a:graphicData>
+            </a:graphic>
+          </wp:inline>
+        </w:drawing>
+      </w:r>
+    </w:p>
+    <w:p>
+      <w:pPr>
         <w:pStyle w:val="NRELHead02Numbered"/>
       </w:pPr>
-      <w:bookmarkStart w:id="22" w:name="_Toc492464727"/>
+      <w:bookmarkStart w:id="22" w:name="_Toc494379468"/>
       <w:r>
+        <w:lastRenderedPageBreak/>
         <w:t>ESS1</w:t>
       </w:r>
       <w:bookmarkEnd w:id="22"/>
     </w:p>
     <w:p>
       <w:pPr>
+        <w:pStyle w:val="NRELBodyText"/>
+      </w:pPr>
+      <w:r>
+        <w:rPr>
+          <w:noProof/>
+        </w:rPr>
+        <w:drawing>
+          <wp:inline distT="0" distB="0" distL="0" distR="0" wp14:anchorId="0A5EB11E" wp14:editId="1B30C783">
+            <wp:extent cx="5943600" cy="7429500"/>
+            <wp:effectExtent l="0" t="0" r="0" b="0"/>
+            <wp:docPr id="10" name="der2.png"/>
+            <wp:cNvGraphicFramePr>
+              <a:graphicFrameLocks xmlns:a="http://schemas.openxmlformats.org/drawingml/2006/main" noChangeAspect="1"/>
+            </wp:cNvGraphicFramePr>
+            <a:graphic xmlns:a="http://schemas.openxmlformats.org/drawingml/2006/main">
+              <a:graphicData uri="http://schemas.openxmlformats.org/drawingml/2006/picture">
+                <pic:pic xmlns:pic="http://schemas.openxmlformats.org/drawingml/2006/picture">
+                  <pic:nvPicPr>
+                    <pic:cNvPr id="0" name="der2.png"/>
+                    <pic:cNvPicPr/>
+                  </pic:nvPicPr>
+                  <pic:blipFill>
+                    <a:blip r:link="rId33"/>
+                    <a:stretch>
+                      <a:fillRect/>
+                    </a:stretch>
+                  </pic:blipFill>
+                  <pic:spPr>
+                    <a:xfrm>
+                      <a:off x="0" y="0"/>
+                      <a:ext cx="5943600" cy="7429500"/>
+                    </a:xfrm>
+                    <a:prstGeom prst="rect">
+                      <a:avLst/>
+                    </a:prstGeom>
+                  </pic:spPr>
+                </pic:pic>
+              </a:graphicData>
+            </a:graphic>
+          </wp:inline>
+        </w:drawing>
+      </w:r>
+    </w:p>
+    <w:p>
+      <w:pPr>
         <w:pStyle w:val="NRELHead02Numbered"/>
       </w:pPr>
-      <w:bookmarkStart w:id="23" w:name="_Toc492464728"/>
+      <w:bookmarkStart w:id="23" w:name="_Toc494379469"/>
       <w:r>
+        <w:lastRenderedPageBreak/>
         <w:t>ESS2</w:t>
       </w:r>
       <w:bookmarkEnd w:id="23"/>
     </w:p>
     <w:p>
       <w:pPr>
+        <w:pStyle w:val="NRELBodyText"/>
+      </w:pPr>
+      <w:r>
+        <w:rPr>
+          <w:noProof/>
+        </w:rPr>
+        <w:drawing>
+          <wp:inline distT="0" distB="0" distL="0" distR="0" wp14:anchorId="2AB669AF" wp14:editId="512E888F">
+            <wp:extent cx="5943600" cy="7429500"/>
+            <wp:effectExtent l="0" t="0" r="0" b="0"/>
+            <wp:docPr id="11" name="der6.png"/>
+            <wp:cNvGraphicFramePr>
+              <a:graphicFrameLocks xmlns:a="http://schemas.openxmlformats.org/drawingml/2006/main" noChangeAspect="1"/>
+            </wp:cNvGraphicFramePr>
+            <a:graphic xmlns:a="http://schemas.openxmlformats.org/drawingml/2006/main">
+              <a:graphicData uri="http://schemas.openxmlformats.org/drawingml/2006/picture">
+                <pic:pic xmlns:pic="http://schemas.openxmlformats.org/drawingml/2006/picture">
+                  <pic:nvPicPr>
+                    <pic:cNvPr id="0" name="der6.png"/>
+                    <pic:cNvPicPr/>
+                  </pic:nvPicPr>
+                  <pic:blipFill>
+                    <a:blip r:link="rId34"/>
+                    <a:stretch>
+                      <a:fillRect/>
+                    </a:stretch>
+                  </pic:blipFill>
+                  <pic:spPr>
+                    <a:xfrm>
+                      <a:off x="0" y="0"/>
+                      <a:ext cx="5943600" cy="7429500"/>
+                    </a:xfrm>
+                    <a:prstGeom prst="rect">
+                      <a:avLst/>
+                    </a:prstGeom>
+                  </pic:spPr>
+                </pic:pic>
+              </a:graphicData>
+            </a:graphic>
+          </wp:inline>
+        </w:drawing>
+      </w:r>
+    </w:p>
+    <w:p>
+      <w:pPr>
         <w:pStyle w:val="NRELHead02Numbered"/>
       </w:pPr>
-      <w:bookmarkStart w:id="24" w:name="_Toc492464729"/>
+      <w:bookmarkStart w:id="24" w:name="_Toc494379470"/>
       <w:r>
+        <w:lastRenderedPageBreak/>
         <w:t>PV1</w:t>
       </w:r>
       <w:bookmarkEnd w:id="24"/>
     </w:p>
     <w:p>
       <w:pPr>
+        <w:pStyle w:val="NRELBodyText"/>
+      </w:pPr>
+      <w:r>
+        <w:rPr>
+          <w:noProof/>
+        </w:rPr>
+        <w:drawing>
+          <wp:inline distT="0" distB="0" distL="0" distR="0" wp14:anchorId="28266405" wp14:editId="6D61EC2A">
+            <wp:extent cx="5943600" cy="7429500"/>
+            <wp:effectExtent l="0" t="0" r="0" b="0"/>
+            <wp:docPr id="12" name="der3.png"/>
+            <wp:cNvGraphicFramePr>
+              <a:graphicFrameLocks xmlns:a="http://schemas.openxmlformats.org/drawingml/2006/main" noChangeAspect="1"/>
+            </wp:cNvGraphicFramePr>
+            <a:graphic xmlns:a="http://schemas.openxmlformats.org/drawingml/2006/main">
+              <a:graphicData uri="http://schemas.openxmlformats.org/drawingml/2006/picture">
+                <pic:pic xmlns:pic="http://schemas.openxmlformats.org/drawingml/2006/picture">
+                  <pic:nvPicPr>
+                    <pic:cNvPr id="0" name="der3.png"/>
+                    <pic:cNvPicPr/>
+                  </pic:nvPicPr>
+                  <pic:blipFill>
+                    <a:blip r:link="rId35"/>
+                    <a:stretch>
+                      <a:fillRect/>
+                    </a:stretch>
+                  </pic:blipFill>
+                  <pic:spPr>
+                    <a:xfrm>
+                      <a:off x="0" y="0"/>
+                      <a:ext cx="5943600" cy="7429500"/>
+                    </a:xfrm>
+                    <a:prstGeom prst="rect">
+                      <a:avLst/>
+                    </a:prstGeom>
+                  </pic:spPr>
+                </pic:pic>
+              </a:graphicData>
+            </a:graphic>
+          </wp:inline>
+        </w:drawing>
+      </w:r>
+    </w:p>
+    <w:p>
+      <w:pPr>
         <w:pStyle w:val="NRELHead02Numbered"/>
       </w:pPr>
-      <w:bookmarkStart w:id="25" w:name="_Toc492464730"/>
+      <w:bookmarkStart w:id="25" w:name="_Toc494379471"/>
       <w:r>
+        <w:lastRenderedPageBreak/>
         <w:t>PV2</w:t>
       </w:r>
       <w:bookmarkEnd w:id="25"/>
     </w:p>
     <w:p>
       <w:pPr>
+        <w:pStyle w:val="NRELBodyText"/>
+      </w:pPr>
+      <w:r>
+        <w:rPr>
+          <w:noProof/>
+        </w:rPr>
+        <w:drawing>
+          <wp:inline distT="0" distB="0" distL="0" distR="0" wp14:anchorId="681900F1" wp14:editId="746F439F">
+            <wp:extent cx="5943600" cy="7429500"/>
+            <wp:effectExtent l="0" t="0" r="0" b="0"/>
+            <wp:docPr id="13" name="der7.png"/>
+            <wp:cNvGraphicFramePr>
+              <a:graphicFrameLocks xmlns:a="http://schemas.openxmlformats.org/drawingml/2006/main" noChangeAspect="1"/>
+            </wp:cNvGraphicFramePr>
+            <a:graphic xmlns:a="http://schemas.openxmlformats.org/drawingml/2006/main">
+              <a:graphicData uri="http://schemas.openxmlformats.org/drawingml/2006/picture">
+                <pic:pic xmlns:pic="http://schemas.openxmlformats.org/drawingml/2006/picture">
+                  <pic:nvPicPr>
+                    <pic:cNvPr id="0" name="der7.png"/>
+                    <pic:cNvPicPr/>
+                  </pic:nvPicPr>
+                  <pic:blipFill>
+                    <a:blip r:link="rId36"/>
+                    <a:stretch>
+                      <a:fillRect/>
+                    </a:stretch>
+                  </pic:blipFill>
+                  <pic:spPr>
+                    <a:xfrm>
+                      <a:off x="0" y="0"/>
+                      <a:ext cx="5943600" cy="7429500"/>
+                    </a:xfrm>
+                    <a:prstGeom prst="rect">
+                      <a:avLst/>
+                    </a:prstGeom>
+                  </pic:spPr>
+                </pic:pic>
+              </a:graphicData>
+            </a:graphic>
+          </wp:inline>
+        </w:drawing>
+      </w:r>
+    </w:p>
+    <w:p>
+      <w:pPr>
         <w:pStyle w:val="NRELHead02Numbered"/>
       </w:pPr>
-      <w:bookmarkStart w:id="26" w:name="_Toc492464731"/>
+      <w:bookmarkStart w:id="26" w:name="_Toc494379472"/>
       <w:r>
+        <w:lastRenderedPageBreak/>
         <w:t>CB control</w:t>
       </w:r>
       <w:bookmarkEnd w:id="26"/>
@@ -3677,7 +4113,7 @@
           <w:rPr>
             <w:noProof/>
           </w:rPr>
-          <w:t>9</w:t>
+          <w:t>i</w:t>
         </w:r>
         <w:r>
           <w:rPr>
@@ -10071,7 +10507,7 @@
   <w:style w:type="paragraph" w:default="1" w:styleId="Normal">
     <w:name w:val="Normal"/>
     <w:qFormat/>
-    <w:rsid w:val="00C01F8E"/>
+    <w:rsid w:val="000D2D13"/>
     <w:pPr>
       <w:spacing w:after="200" w:line="276" w:lineRule="auto"/>
     </w:pPr>
@@ -10255,7 +10691,7 @@
     <w:uiPriority w:val="1"/>
     <w:semiHidden/>
     <w:unhideWhenUsed/>
-    <w:rsid w:val="00C01F8E"/>
+    <w:rsid w:val="000D2D13"/>
   </w:style>
   <w:style w:type="table" w:default="1" w:styleId="TableNormal">
     <w:name w:val="Normal Table"/>
@@ -10277,7 +10713,7 @@
     <w:uiPriority w:val="99"/>
     <w:semiHidden/>
     <w:unhideWhenUsed/>
-    <w:rsid w:val="00C01F8E"/>
+    <w:rsid w:val="000D2D13"/>
   </w:style>
   <w:style w:type="paragraph" w:styleId="BodyText">
     <w:name w:val="Body Text"/>
@@ -12334,7 +12770,7 @@
   <w:style w:type="paragraph" w:default="1" w:styleId="Normal">
     <w:name w:val="Normal"/>
     <w:qFormat/>
-    <w:rsid w:val="00C01F8E"/>
+    <w:rsid w:val="000D2D13"/>
     <w:pPr>
       <w:spacing w:after="200" w:line="276" w:lineRule="auto"/>
     </w:pPr>
@@ -12518,7 +12954,7 @@
     <w:uiPriority w:val="1"/>
     <w:semiHidden/>
     <w:unhideWhenUsed/>
-    <w:rsid w:val="00C01F8E"/>
+    <w:rsid w:val="000D2D13"/>
   </w:style>
   <w:style w:type="table" w:default="1" w:styleId="TableNormal">
     <w:name w:val="Normal Table"/>
@@ -12540,7 +12976,7 @@
     <w:uiPriority w:val="99"/>
     <w:semiHidden/>
     <w:unhideWhenUsed/>
-    <w:rsid w:val="00C01F8E"/>
+    <w:rsid w:val="000D2D13"/>
   </w:style>
   <w:style w:type="paragraph" w:styleId="BodyText">
     <w:name w:val="Body Text"/>
@@ -15331,7 +15767,7 @@
 </file>
 
 <file path=customXml/itemProps5.xml><?xml version="1.0" encoding="utf-8"?>
-<ds:datastoreItem xmlns:ds="http://schemas.openxmlformats.org/officeDocument/2006/customXml" ds:itemID="{F30AC845-EE9D-47EE-8A78-A62546BDB3BF}">
+<ds:datastoreItem xmlns:ds="http://schemas.openxmlformats.org/officeDocument/2006/customXml" ds:itemID="{0A102D0B-B968-46AA-9511-525B29AC823F}">
   <ds:schemaRefs>
     <ds:schemaRef ds:uri="http://schemas.openxmlformats.org/officeDocument/2006/bibliography"/>
   </ds:schemaRefs>
@@ -15339,7 +15775,7 @@
 </file>
 
 <file path=customXml/itemProps6.xml><?xml version="1.0" encoding="utf-8"?>
-<ds:datastoreItem xmlns:ds="http://schemas.openxmlformats.org/officeDocument/2006/customXml" ds:itemID="{331E2A85-54B9-4730-97E0-C823D6740739}">
+<ds:datastoreItem xmlns:ds="http://schemas.openxmlformats.org/officeDocument/2006/customXml" ds:itemID="{A0D6934F-8F35-4183-95CD-ECBE7D27BCD5}">
   <ds:schemaRefs>
     <ds:schemaRef ds:uri="http://schemas.openxmlformats.org/officeDocument/2006/bibliography"/>
   </ds:schemaRefs>

</xml_diff>

<commit_message>
Fix in CHP - use Diesel Governor Recent mods in KPP plots
</commit_message>
<xml_diff>
--- a/SimulationTools/TestSequence/TestResultsTemplate.docx
+++ b/SimulationTools/TestSequence/TestResultsTemplate.docx
@@ -145,7 +145,16 @@
           <w:b/>
           <w:sz w:val="44"/>
         </w:rPr>
-        <w:t>2017 M</w:t>
+        <w:t xml:space="preserve">2017 </w:t>
+      </w:r>
+      <w:proofErr w:type="spellStart"/>
+      <w:r>
+        <w:rPr>
+          <w:rFonts w:ascii="Arial"/>
+          <w:b/>
+          <w:sz w:val="44"/>
+        </w:rPr>
+        <w:t>M</w:t>
       </w:r>
       <w:r>
         <w:rPr>
@@ -153,7 +162,16 @@
           <w:b/>
           <w:sz w:val="44"/>
         </w:rPr>
-        <w:t>icrogrid Controller Procurement</w:t>
+        <w:t>icrogrid</w:t>
+      </w:r>
+      <w:proofErr w:type="spellEnd"/>
+      <w:r>
+        <w:rPr>
+          <w:rFonts w:ascii="Arial"/>
+          <w:b/>
+          <w:sz w:val="44"/>
+        </w:rPr>
+        <w:t xml:space="preserve"> Controller Procurement</w:t>
       </w:r>
     </w:p>
     <w:p>
@@ -205,10 +223,8 @@
           <w:b/>
           <w:sz w:val="44"/>
         </w:rPr>
-        <w:t>8</w:t>
+        <w:t>16</w:t>
       </w:r>
-      <w:bookmarkStart w:id="1" w:name="_GoBack"/>
-      <w:bookmarkEnd w:id="1"/>
     </w:p>
     <w:p>
       <w:pPr>
@@ -233,27 +249,21 @@
         <w:rPr>
           <w:sz w:val="32"/>
         </w:rPr>
-        <w:t xml:space="preserve">September </w:t>
+        <w:t xml:space="preserve">October </w:t>
       </w:r>
       <w:proofErr w:type="gramStart"/>
       <w:r>
         <w:rPr>
           <w:sz w:val="32"/>
         </w:rPr>
-        <w:t>2</w:t>
-      </w:r>
-      <w:r>
-        <w:rPr>
-          <w:sz w:val="32"/>
-        </w:rPr>
-        <w:t>8</w:t>
+        <w:t>3</w:t>
       </w:r>
       <w:r>
         <w:rPr>
           <w:sz w:val="32"/>
           <w:vertAlign w:val="superscript"/>
         </w:rPr>
-        <w:t>th</w:t>
+        <w:t>nd</w:t>
       </w:r>
       <w:r>
         <w:rPr>
@@ -286,6 +296,35 @@
           <w:szCs w:val="20"/>
         </w:rPr>
       </w:pPr>
+      <w:r>
+        <w:rPr>
+          <w:rStyle w:val="Strong"/>
+          <w:rFonts w:ascii="Arial" w:hAnsi="Arial" w:cs="Arial"/>
+          <w:sz w:val="20"/>
+          <w:szCs w:val="20"/>
+        </w:rPr>
+        <w:t xml:space="preserve">10 min run after ESS </w:t>
+      </w:r>
+      <w:proofErr w:type="spellStart"/>
+      <w:r>
+        <w:rPr>
+          <w:rStyle w:val="Strong"/>
+          <w:rFonts w:ascii="Arial" w:hAnsi="Arial" w:cs="Arial"/>
+          <w:sz w:val="20"/>
+          <w:szCs w:val="20"/>
+        </w:rPr>
+        <w:t>SoC</w:t>
+      </w:r>
+      <w:proofErr w:type="spellEnd"/>
+      <w:r>
+        <w:rPr>
+          <w:rStyle w:val="Strong"/>
+          <w:rFonts w:ascii="Arial" w:hAnsi="Arial" w:cs="Arial"/>
+          <w:sz w:val="20"/>
+          <w:szCs w:val="20"/>
+        </w:rPr>
+        <w:t>, PV and CHP fix</w:t>
+      </w:r>
     </w:p>
     <w:p>
       <w:pPr>
@@ -655,13 +694,13 @@
       <w:pPr>
         <w:pStyle w:val="NRELHead01NotinTOC"/>
       </w:pPr>
-      <w:bookmarkStart w:id="2" w:name="_Toc291051268"/>
+      <w:bookmarkStart w:id="1" w:name="_Toc291051268"/>
       <w:bookmarkEnd w:id="0"/>
       <w:r>
         <w:lastRenderedPageBreak/>
         <w:t>Table of Contents</w:t>
       </w:r>
-      <w:bookmarkEnd w:id="2"/>
+      <w:bookmarkEnd w:id="1"/>
     </w:p>
     <w:p>
       <w:pPr>
@@ -697,7 +736,7 @@
         </w:rPr>
         <w:fldChar w:fldCharType="separate"/>
       </w:r>
-      <w:hyperlink w:anchor="_Toc494379449" w:history="1">
+      <w:hyperlink w:anchor="_Toc494779529" w:history="1">
         <w:r>
           <w:rPr>
             <w:rStyle w:val="Hyperlink"/>
@@ -743,7 +782,7 @@
             <w:noProof/>
             <w:webHidden/>
           </w:rPr>
-          <w:instrText xml:space="preserve"> PAGEREF _Toc494379449 \h </w:instrText>
+          <w:instrText xml:space="preserve"> PAGEREF _Toc494779529 \h </w:instrText>
         </w:r>
         <w:r>
           <w:rPr>
@@ -787,7 +826,7 @@
           <w:kern w:val="0"/>
         </w:rPr>
       </w:pPr>
-      <w:hyperlink w:anchor="_Toc494379450" w:history="1">
+      <w:hyperlink w:anchor="_Toc494779530" w:history="1">
         <w:r>
           <w:rPr>
             <w:rStyle w:val="Hyperlink"/>
@@ -830,7 +869,7 @@
             <w:noProof/>
             <w:webHidden/>
           </w:rPr>
-          <w:instrText xml:space="preserve"> PAGEREF _Toc494379450 \h </w:instrText>
+          <w:instrText xml:space="preserve"> PAGEREF _Toc494779530 \h </w:instrText>
         </w:r>
         <w:r>
           <w:rPr>
@@ -874,7 +913,7 @@
           <w:kern w:val="0"/>
         </w:rPr>
       </w:pPr>
-      <w:hyperlink w:anchor="_Toc494379451" w:history="1">
+      <w:hyperlink w:anchor="_Toc494779531" w:history="1">
         <w:r>
           <w:rPr>
             <w:rStyle w:val="Hyperlink"/>
@@ -917,7 +956,7 @@
             <w:noProof/>
             <w:webHidden/>
           </w:rPr>
-          <w:instrText xml:space="preserve"> PAGEREF _Toc494379451 \h </w:instrText>
+          <w:instrText xml:space="preserve"> PAGEREF _Toc494779531 \h </w:instrText>
         </w:r>
         <w:r>
           <w:rPr>
@@ -961,7 +1000,7 @@
           <w:kern w:val="0"/>
         </w:rPr>
       </w:pPr>
-      <w:hyperlink w:anchor="_Toc494379452" w:history="1">
+      <w:hyperlink w:anchor="_Toc494779532" w:history="1">
         <w:r>
           <w:rPr>
             <w:rStyle w:val="Hyperlink"/>
@@ -1004,7 +1043,7 @@
             <w:noProof/>
             <w:webHidden/>
           </w:rPr>
-          <w:instrText xml:space="preserve"> PAGEREF _Toc494379452 \h </w:instrText>
+          <w:instrText xml:space="preserve"> PAGEREF _Toc494779532 \h </w:instrText>
         </w:r>
         <w:r>
           <w:rPr>
@@ -1048,7 +1087,7 @@
           <w:kern w:val="0"/>
         </w:rPr>
       </w:pPr>
-      <w:hyperlink w:anchor="_Toc494379453" w:history="1">
+      <w:hyperlink w:anchor="_Toc494779533" w:history="1">
         <w:r>
           <w:rPr>
             <w:rStyle w:val="Hyperlink"/>
@@ -1091,7 +1130,7 @@
             <w:noProof/>
             <w:webHidden/>
           </w:rPr>
-          <w:instrText xml:space="preserve"> PAGEREF _Toc494379453 \h </w:instrText>
+          <w:instrText xml:space="preserve"> PAGEREF _Toc494779533 \h </w:instrText>
         </w:r>
         <w:r>
           <w:rPr>
@@ -1135,7 +1174,7 @@
           <w:kern w:val="0"/>
         </w:rPr>
       </w:pPr>
-      <w:hyperlink w:anchor="_Toc494379454" w:history="1">
+      <w:hyperlink w:anchor="_Toc494779534" w:history="1">
         <w:r>
           <w:rPr>
             <w:rStyle w:val="Hyperlink"/>
@@ -1178,7 +1217,7 @@
             <w:noProof/>
             <w:webHidden/>
           </w:rPr>
-          <w:instrText xml:space="preserve"> PAGEREF _Toc494379454 \h </w:instrText>
+          <w:instrText xml:space="preserve"> PAGEREF _Toc494779534 \h </w:instrText>
         </w:r>
         <w:r>
           <w:rPr>
@@ -1222,7 +1261,7 @@
           <w:kern w:val="0"/>
         </w:rPr>
       </w:pPr>
-      <w:hyperlink w:anchor="_Toc494379455" w:history="1">
+      <w:hyperlink w:anchor="_Toc494779535" w:history="1">
         <w:r>
           <w:rPr>
             <w:rStyle w:val="Hyperlink"/>
@@ -1265,7 +1304,7 @@
             <w:noProof/>
             <w:webHidden/>
           </w:rPr>
-          <w:instrText xml:space="preserve"> PAGEREF _Toc494379455 \h </w:instrText>
+          <w:instrText xml:space="preserve"> PAGEREF _Toc494779535 \h </w:instrText>
         </w:r>
         <w:r>
           <w:rPr>
@@ -1309,7 +1348,7 @@
           <w:kern w:val="0"/>
         </w:rPr>
       </w:pPr>
-      <w:hyperlink w:anchor="_Toc494379456" w:history="1">
+      <w:hyperlink w:anchor="_Toc494779536" w:history="1">
         <w:r>
           <w:rPr>
             <w:rStyle w:val="Hyperlink"/>
@@ -1352,7 +1391,7 @@
             <w:noProof/>
             <w:webHidden/>
           </w:rPr>
-          <w:instrText xml:space="preserve"> PAGEREF _Toc494379456 \h </w:instrText>
+          <w:instrText xml:space="preserve"> PAGEREF _Toc494779536 \h </w:instrText>
         </w:r>
         <w:r>
           <w:rPr>
@@ -1396,7 +1435,7 @@
           <w:kern w:val="0"/>
         </w:rPr>
       </w:pPr>
-      <w:hyperlink w:anchor="_Toc494379457" w:history="1">
+      <w:hyperlink w:anchor="_Toc494779537" w:history="1">
         <w:r>
           <w:rPr>
             <w:rStyle w:val="Hyperlink"/>
@@ -1439,7 +1478,7 @@
             <w:noProof/>
             <w:webHidden/>
           </w:rPr>
-          <w:instrText xml:space="preserve"> PAGEREF _Toc494379457 \h </w:instrText>
+          <w:instrText xml:space="preserve"> PAGEREF _Toc494779537 \h </w:instrText>
         </w:r>
         <w:r>
           <w:rPr>
@@ -1483,7 +1522,7 @@
           <w:kern w:val="0"/>
         </w:rPr>
       </w:pPr>
-      <w:hyperlink w:anchor="_Toc494379458" w:history="1">
+      <w:hyperlink w:anchor="_Toc494779538" w:history="1">
         <w:r>
           <w:rPr>
             <w:rStyle w:val="Hyperlink"/>
@@ -1526,7 +1565,7 @@
             <w:noProof/>
             <w:webHidden/>
           </w:rPr>
-          <w:instrText xml:space="preserve"> PAGEREF _Toc494379458 \h </w:instrText>
+          <w:instrText xml:space="preserve"> PAGEREF _Toc494779538 \h </w:instrText>
         </w:r>
         <w:r>
           <w:rPr>
@@ -1570,7 +1609,7 @@
           <w:szCs w:val="22"/>
         </w:rPr>
       </w:pPr>
-      <w:hyperlink w:anchor="_Toc494379459" w:history="1">
+      <w:hyperlink w:anchor="_Toc494779539" w:history="1">
         <w:r>
           <w:rPr>
             <w:rStyle w:val="Hyperlink"/>
@@ -1616,7 +1655,7 @@
             <w:noProof/>
             <w:webHidden/>
           </w:rPr>
-          <w:instrText xml:space="preserve"> PAGEREF _Toc494379459 \h </w:instrText>
+          <w:instrText xml:space="preserve"> PAGEREF _Toc494779539 \h </w:instrText>
         </w:r>
         <w:r>
           <w:rPr>
@@ -1660,7 +1699,7 @@
           <w:kern w:val="0"/>
         </w:rPr>
       </w:pPr>
-      <w:hyperlink w:anchor="_Toc494379460" w:history="1">
+      <w:hyperlink w:anchor="_Toc494779540" w:history="1">
         <w:r>
           <w:rPr>
             <w:rStyle w:val="Hyperlink"/>
@@ -1703,7 +1742,7 @@
             <w:noProof/>
             <w:webHidden/>
           </w:rPr>
-          <w:instrText xml:space="preserve"> PAGEREF _Toc494379460 \h </w:instrText>
+          <w:instrText xml:space="preserve"> PAGEREF _Toc494779540 \h </w:instrText>
         </w:r>
         <w:r>
           <w:rPr>
@@ -1747,7 +1786,7 @@
           <w:kern w:val="0"/>
         </w:rPr>
       </w:pPr>
-      <w:hyperlink w:anchor="_Toc494379461" w:history="1">
+      <w:hyperlink w:anchor="_Toc494779541" w:history="1">
         <w:r>
           <w:rPr>
             <w:rStyle w:val="Hyperlink"/>
@@ -1790,7 +1829,7 @@
             <w:noProof/>
             <w:webHidden/>
           </w:rPr>
-          <w:instrText xml:space="preserve"> PAGEREF _Toc494379461 \h </w:instrText>
+          <w:instrText xml:space="preserve"> PAGEREF _Toc494779541 \h </w:instrText>
         </w:r>
         <w:r>
           <w:rPr>
@@ -1834,7 +1873,7 @@
           <w:kern w:val="0"/>
         </w:rPr>
       </w:pPr>
-      <w:hyperlink w:anchor="_Toc494379462" w:history="1">
+      <w:hyperlink w:anchor="_Toc494779542" w:history="1">
         <w:r>
           <w:rPr>
             <w:rStyle w:val="Hyperlink"/>
@@ -1877,7 +1916,7 @@
             <w:noProof/>
             <w:webHidden/>
           </w:rPr>
-          <w:instrText xml:space="preserve"> PAGEREF _Toc494379462 \h </w:instrText>
+          <w:instrText xml:space="preserve"> PAGEREF _Toc494779542 \h </w:instrText>
         </w:r>
         <w:r>
           <w:rPr>
@@ -1921,7 +1960,7 @@
           <w:kern w:val="0"/>
         </w:rPr>
       </w:pPr>
-      <w:hyperlink w:anchor="_Toc494379463" w:history="1">
+      <w:hyperlink w:anchor="_Toc494779543" w:history="1">
         <w:r>
           <w:rPr>
             <w:rStyle w:val="Hyperlink"/>
@@ -1964,7 +2003,7 @@
             <w:noProof/>
             <w:webHidden/>
           </w:rPr>
-          <w:instrText xml:space="preserve"> PAGEREF _Toc494379463 \h </w:instrText>
+          <w:instrText xml:space="preserve"> PAGEREF _Toc494779543 \h </w:instrText>
         </w:r>
         <w:r>
           <w:rPr>
@@ -2008,7 +2047,7 @@
           <w:szCs w:val="22"/>
         </w:rPr>
       </w:pPr>
-      <w:hyperlink w:anchor="_Toc494379464" w:history="1">
+      <w:hyperlink w:anchor="_Toc494779544" w:history="1">
         <w:r>
           <w:rPr>
             <w:rStyle w:val="Hyperlink"/>
@@ -2054,7 +2093,7 @@
             <w:noProof/>
             <w:webHidden/>
           </w:rPr>
-          <w:instrText xml:space="preserve"> PAGEREF _Toc494379464 \h </w:instrText>
+          <w:instrText xml:space="preserve"> PAGEREF _Toc494779544 \h </w:instrText>
         </w:r>
         <w:r>
           <w:rPr>
@@ -2098,7 +2137,7 @@
           <w:kern w:val="0"/>
         </w:rPr>
       </w:pPr>
-      <w:hyperlink w:anchor="_Toc494379465" w:history="1">
+      <w:hyperlink w:anchor="_Toc494779545" w:history="1">
         <w:r>
           <w:rPr>
             <w:rStyle w:val="Hyperlink"/>
@@ -2141,7 +2180,7 @@
             <w:noProof/>
             <w:webHidden/>
           </w:rPr>
-          <w:instrText xml:space="preserve"> PAGEREF _Toc494379465 \h </w:instrText>
+          <w:instrText xml:space="preserve"> PAGEREF _Toc494779545 \h </w:instrText>
         </w:r>
         <w:r>
           <w:rPr>
@@ -2185,7 +2224,7 @@
           <w:kern w:val="0"/>
         </w:rPr>
       </w:pPr>
-      <w:hyperlink w:anchor="_Toc494379466" w:history="1">
+      <w:hyperlink w:anchor="_Toc494779546" w:history="1">
         <w:r>
           <w:rPr>
             <w:rStyle w:val="Hyperlink"/>
@@ -2228,7 +2267,7 @@
             <w:noProof/>
             <w:webHidden/>
           </w:rPr>
-          <w:instrText xml:space="preserve"> PAGEREF _Toc494379466 \h </w:instrText>
+          <w:instrText xml:space="preserve"> PAGEREF _Toc494779546 \h </w:instrText>
         </w:r>
         <w:r>
           <w:rPr>
@@ -2248,7 +2287,7 @@
             <w:noProof/>
             <w:webHidden/>
           </w:rPr>
-          <w:t>16</w:t>
+          <w:t>17</w:t>
         </w:r>
         <w:r>
           <w:rPr>
@@ -2272,7 +2311,7 @@
           <w:kern w:val="0"/>
         </w:rPr>
       </w:pPr>
-      <w:hyperlink w:anchor="_Toc494379467" w:history="1">
+      <w:hyperlink w:anchor="_Toc494779547" w:history="1">
         <w:r>
           <w:rPr>
             <w:rStyle w:val="Hyperlink"/>
@@ -2315,7 +2354,7 @@
             <w:noProof/>
             <w:webHidden/>
           </w:rPr>
-          <w:instrText xml:space="preserve"> PAGEREF _Toc494379467 \h </w:instrText>
+          <w:instrText xml:space="preserve"> PAGEREF _Toc494779547 \h </w:instrText>
         </w:r>
         <w:r>
           <w:rPr>
@@ -2335,7 +2374,7 @@
             <w:noProof/>
             <w:webHidden/>
           </w:rPr>
-          <w:t>16</w:t>
+          <w:t>18</w:t>
         </w:r>
         <w:r>
           <w:rPr>
@@ -2359,7 +2398,7 @@
           <w:kern w:val="0"/>
         </w:rPr>
       </w:pPr>
-      <w:hyperlink w:anchor="_Toc494379468" w:history="1">
+      <w:hyperlink w:anchor="_Toc494779548" w:history="1">
         <w:r>
           <w:rPr>
             <w:rStyle w:val="Hyperlink"/>
@@ -2402,7 +2441,7 @@
             <w:noProof/>
             <w:webHidden/>
           </w:rPr>
-          <w:instrText xml:space="preserve"> PAGEREF _Toc494379468 \h </w:instrText>
+          <w:instrText xml:space="preserve"> PAGEREF _Toc494779548 \h </w:instrText>
         </w:r>
         <w:r>
           <w:rPr>
@@ -2422,7 +2461,7 @@
             <w:noProof/>
             <w:webHidden/>
           </w:rPr>
-          <w:t>16</w:t>
+          <w:t>19</w:t>
         </w:r>
         <w:r>
           <w:rPr>
@@ -2446,7 +2485,7 @@
           <w:kern w:val="0"/>
         </w:rPr>
       </w:pPr>
-      <w:hyperlink w:anchor="_Toc494379469" w:history="1">
+      <w:hyperlink w:anchor="_Toc494779549" w:history="1">
         <w:r>
           <w:rPr>
             <w:rStyle w:val="Hyperlink"/>
@@ -2489,7 +2528,7 @@
             <w:noProof/>
             <w:webHidden/>
           </w:rPr>
-          <w:instrText xml:space="preserve"> PAGEREF _Toc494379469 \h </w:instrText>
+          <w:instrText xml:space="preserve"> PAGEREF _Toc494779549 \h </w:instrText>
         </w:r>
         <w:r>
           <w:rPr>
@@ -2509,7 +2548,7 @@
             <w:noProof/>
             <w:webHidden/>
           </w:rPr>
-          <w:t>16</w:t>
+          <w:t>20</w:t>
         </w:r>
         <w:r>
           <w:rPr>
@@ -2533,7 +2572,7 @@
           <w:kern w:val="0"/>
         </w:rPr>
       </w:pPr>
-      <w:hyperlink w:anchor="_Toc494379470" w:history="1">
+      <w:hyperlink w:anchor="_Toc494779550" w:history="1">
         <w:r>
           <w:rPr>
             <w:rStyle w:val="Hyperlink"/>
@@ -2576,7 +2615,7 @@
             <w:noProof/>
             <w:webHidden/>
           </w:rPr>
-          <w:instrText xml:space="preserve"> PAGEREF _Toc494379470 \h </w:instrText>
+          <w:instrText xml:space="preserve"> PAGEREF _Toc494779550 \h </w:instrText>
         </w:r>
         <w:r>
           <w:rPr>
@@ -2596,7 +2635,7 @@
             <w:noProof/>
             <w:webHidden/>
           </w:rPr>
-          <w:t>16</w:t>
+          <w:t>21</w:t>
         </w:r>
         <w:r>
           <w:rPr>
@@ -2620,7 +2659,7 @@
           <w:kern w:val="0"/>
         </w:rPr>
       </w:pPr>
-      <w:hyperlink w:anchor="_Toc494379471" w:history="1">
+      <w:hyperlink w:anchor="_Toc494779551" w:history="1">
         <w:r>
           <w:rPr>
             <w:rStyle w:val="Hyperlink"/>
@@ -2663,7 +2702,7 @@
             <w:noProof/>
             <w:webHidden/>
           </w:rPr>
-          <w:instrText xml:space="preserve"> PAGEREF _Toc494379471 \h </w:instrText>
+          <w:instrText xml:space="preserve"> PAGEREF _Toc494779551 \h </w:instrText>
         </w:r>
         <w:r>
           <w:rPr>
@@ -2683,7 +2722,7 @@
             <w:noProof/>
             <w:webHidden/>
           </w:rPr>
-          <w:t>16</w:t>
+          <w:t>22</w:t>
         </w:r>
         <w:r>
           <w:rPr>
@@ -2707,7 +2746,7 @@
           <w:kern w:val="0"/>
         </w:rPr>
       </w:pPr>
-      <w:hyperlink w:anchor="_Toc494379472" w:history="1">
+      <w:hyperlink w:anchor="_Toc494779552" w:history="1">
         <w:r>
           <w:rPr>
             <w:rStyle w:val="Hyperlink"/>
@@ -2750,7 +2789,7 @@
             <w:noProof/>
             <w:webHidden/>
           </w:rPr>
-          <w:instrText xml:space="preserve"> PAGEREF _Toc494379472 \h </w:instrText>
+          <w:instrText xml:space="preserve"> PAGEREF _Toc494779552 \h </w:instrText>
         </w:r>
         <w:r>
           <w:rPr>
@@ -2770,7 +2809,7 @@
             <w:noProof/>
             <w:webHidden/>
           </w:rPr>
-          <w:t>16</w:t>
+          <w:t>23</w:t>
         </w:r>
         <w:r>
           <w:rPr>
@@ -2816,37 +2855,37 @@
       <w:pPr>
         <w:pStyle w:val="NRELHead01Numbered"/>
       </w:pPr>
-      <w:bookmarkStart w:id="3" w:name="_Toc494379449"/>
+      <w:bookmarkStart w:id="2" w:name="_Toc494779529"/>
       <w:r>
         <w:lastRenderedPageBreak/>
         <w:t>Key Performance Parameters</w:t>
       </w:r>
+      <w:bookmarkEnd w:id="2"/>
+    </w:p>
+    <w:p>
+      <w:pPr>
+        <w:pStyle w:val="NRELHead02Numbered"/>
+      </w:pPr>
+      <w:bookmarkStart w:id="3" w:name="_Toc494779530"/>
+      <w:r>
+        <w:t>Final results</w:t>
+      </w:r>
       <w:bookmarkEnd w:id="3"/>
     </w:p>
     <w:p>
       <w:pPr>
-        <w:pStyle w:val="NRELHead02Numbered"/>
-      </w:pPr>
-      <w:bookmarkStart w:id="4" w:name="_Toc494379450"/>
-      <w:r>
-        <w:t>Final results</w:t>
-      </w:r>
-      <w:bookmarkEnd w:id="4"/>
+        <w:pStyle w:val="NRELBodyText"/>
+      </w:pPr>
     </w:p>
     <w:p>
       <w:pPr>
-        <w:pStyle w:val="NRELBodyText"/>
-      </w:pPr>
-    </w:p>
-    <w:p>
-      <w:pPr>
         <w:pStyle w:val="NRELHead02Numbered"/>
       </w:pPr>
-      <w:bookmarkStart w:id="5" w:name="_Toc494379451"/>
+      <w:bookmarkStart w:id="4" w:name="_Toc494779531"/>
       <w:r>
         <w:t>KPP8</w:t>
       </w:r>
-      <w:bookmarkEnd w:id="5"/>
+      <w:bookmarkEnd w:id="4"/>
     </w:p>
     <w:p>
       <w:pPr>
@@ -2857,7 +2896,7 @@
           <w:noProof/>
         </w:rPr>
         <w:drawing>
-          <wp:inline distT="0" distB="0" distL="0" distR="0" wp14:anchorId="2904FC33" wp14:editId="75CA5ECD">
+          <wp:inline distT="0" distB="0" distL="0" distR="0" wp14:anchorId="2904FC33" wp14:editId="59A239D1">
             <wp:extent cx="6583680" cy="6400800"/>
             <wp:effectExtent l="0" t="0" r="7620" b="0"/>
             <wp:docPr id="9" name="kpp10.png"/>
@@ -2892,12 +2931,14 @@
           </wp:inline>
         </w:drawing>
       </w:r>
+      <w:bookmarkStart w:id="5" w:name="_GoBack"/>
+      <w:bookmarkEnd w:id="5"/>
     </w:p>
     <w:p>
       <w:pPr>
         <w:pStyle w:val="NRELHead02Numbered"/>
       </w:pPr>
-      <w:bookmarkStart w:id="6" w:name="_Toc494379452"/>
+      <w:bookmarkStart w:id="6" w:name="_Toc494779532"/>
       <w:r>
         <w:lastRenderedPageBreak/>
         <w:t>KPP1</w:t>
@@ -2913,7 +2954,7 @@
           <w:noProof/>
         </w:rPr>
         <w:drawing>
-          <wp:inline distT="0" distB="0" distL="0" distR="0" wp14:anchorId="281FFD4F" wp14:editId="127DF38F">
+          <wp:inline distT="0" distB="0" distL="0" distR="0" wp14:anchorId="281FFD4F" wp14:editId="3F90F140">
             <wp:extent cx="5762445" cy="6398644"/>
             <wp:effectExtent l="0" t="0" r="0" b="2540"/>
             <wp:docPr id="7" name="kpp1.png"/>
@@ -2953,7 +2994,7 @@
       <w:pPr>
         <w:pStyle w:val="NRELHead02Numbered"/>
       </w:pPr>
-      <w:bookmarkStart w:id="7" w:name="_Toc494379453"/>
+      <w:bookmarkStart w:id="7" w:name="_Toc494779533"/>
       <w:r>
         <w:lastRenderedPageBreak/>
         <w:t>KPP2</w:t>
@@ -2969,7 +3010,7 @@
           <w:noProof/>
         </w:rPr>
         <w:drawing>
-          <wp:inline distT="0" distB="0" distL="0" distR="0" wp14:anchorId="2756007E" wp14:editId="04A89992">
+          <wp:inline distT="0" distB="0" distL="0" distR="0" wp14:anchorId="2756007E" wp14:editId="3683F46D">
             <wp:extent cx="5943600" cy="6487064"/>
             <wp:effectExtent l="0" t="0" r="0" b="9525"/>
             <wp:docPr id="25" name="kpp2.png"/>
@@ -3009,7 +3050,7 @@
       <w:pPr>
         <w:pStyle w:val="NRELHead02Numbered"/>
       </w:pPr>
-      <w:bookmarkStart w:id="8" w:name="_Toc494379454"/>
+      <w:bookmarkStart w:id="8" w:name="_Toc494779534"/>
       <w:r>
         <w:lastRenderedPageBreak/>
         <w:t>KPP3</w:t>
@@ -3025,7 +3066,7 @@
           <w:noProof/>
         </w:rPr>
         <w:drawing>
-          <wp:inline distT="0" distB="0" distL="0" distR="0" wp14:anchorId="1676A4E0" wp14:editId="5F319351">
+          <wp:inline distT="0" distB="0" distL="0" distR="0" wp14:anchorId="1676A4E0" wp14:editId="7F44BAB5">
             <wp:extent cx="5943600" cy="7323827"/>
             <wp:effectExtent l="0" t="0" r="0" b="0"/>
             <wp:docPr id="26" name="kpp3.png"/>
@@ -3065,7 +3106,7 @@
       <w:pPr>
         <w:pStyle w:val="NRELHead02Numbered"/>
       </w:pPr>
-      <w:bookmarkStart w:id="9" w:name="_Toc494379455"/>
+      <w:bookmarkStart w:id="9" w:name="_Toc494779535"/>
       <w:r>
         <w:lastRenderedPageBreak/>
         <w:t>KPP4</w:t>
@@ -3081,7 +3122,7 @@
           <w:noProof/>
         </w:rPr>
         <w:drawing>
-          <wp:inline distT="0" distB="0" distL="0" distR="0" wp14:anchorId="42C72856" wp14:editId="5DBBB46C">
+          <wp:inline distT="0" distB="0" distL="0" distR="0" wp14:anchorId="42C72856" wp14:editId="0ABBAC0A">
             <wp:extent cx="5943600" cy="7099540"/>
             <wp:effectExtent l="0" t="0" r="0" b="6350"/>
             <wp:docPr id="27" name="kpp4.png"/>
@@ -3121,7 +3162,7 @@
       <w:pPr>
         <w:pStyle w:val="NRELHead02Numbered"/>
       </w:pPr>
-      <w:bookmarkStart w:id="10" w:name="_Toc494379456"/>
+      <w:bookmarkStart w:id="10" w:name="_Toc494779536"/>
       <w:r>
         <w:lastRenderedPageBreak/>
         <w:t>KPP5</w:t>
@@ -3137,7 +3178,7 @@
           <w:noProof/>
         </w:rPr>
         <w:drawing>
-          <wp:inline distT="0" distB="0" distL="0" distR="0" wp14:anchorId="118CD695" wp14:editId="3F863D6C">
+          <wp:inline distT="0" distB="0" distL="0" distR="0" wp14:anchorId="118CD695" wp14:editId="5CC3BFE4">
             <wp:extent cx="5943600" cy="7582619"/>
             <wp:effectExtent l="0" t="0" r="0" b="0"/>
             <wp:docPr id="28" name="kpp5.png"/>
@@ -3183,7 +3224,7 @@
         </w:rPr>
         <w:lastRenderedPageBreak/>
         <w:drawing>
-          <wp:inline distT="0" distB="0" distL="0" distR="0" wp14:anchorId="4C44BE16" wp14:editId="7FDD2E0F">
+          <wp:inline distT="0" distB="0" distL="0" distR="0" wp14:anchorId="4C44BE16" wp14:editId="5CA579E0">
             <wp:extent cx="5943600" cy="8074325"/>
             <wp:effectExtent l="0" t="0" r="0" b="3175"/>
             <wp:docPr id="29" name="kpp6.png"/>
@@ -3223,7 +3264,7 @@
       <w:pPr>
         <w:pStyle w:val="NRELHead02Numbered"/>
       </w:pPr>
-      <w:bookmarkStart w:id="11" w:name="_Toc494379457"/>
+      <w:bookmarkStart w:id="11" w:name="_Toc494779537"/>
       <w:r>
         <w:lastRenderedPageBreak/>
         <w:t>KPP6</w:t>
@@ -3239,7 +3280,7 @@
           <w:noProof/>
         </w:rPr>
         <w:drawing>
-          <wp:inline distT="0" distB="0" distL="0" distR="0" wp14:anchorId="2099F759" wp14:editId="039E2128">
+          <wp:inline distT="0" distB="0" distL="0" distR="0" wp14:anchorId="2099F759" wp14:editId="53415D5E">
             <wp:extent cx="5943600" cy="7668883"/>
             <wp:effectExtent l="0" t="0" r="0" b="8890"/>
             <wp:docPr id="30" name="kpp7.png"/>
@@ -3279,7 +3320,7 @@
       <w:pPr>
         <w:pStyle w:val="NRELHead02Numbered"/>
       </w:pPr>
-      <w:bookmarkStart w:id="12" w:name="_Toc494379458"/>
+      <w:bookmarkStart w:id="12" w:name="_Toc494779538"/>
       <w:r>
         <w:lastRenderedPageBreak/>
         <w:t>KPP7</w:t>
@@ -3295,7 +3336,7 @@
           <w:noProof/>
         </w:rPr>
         <w:drawing>
-          <wp:inline distT="0" distB="0" distL="0" distR="0" wp14:anchorId="0751E491" wp14:editId="3DC3DA4D">
+          <wp:inline distT="0" distB="0" distL="0" distR="0" wp14:anchorId="0751E491" wp14:editId="0DA7B492">
             <wp:extent cx="5941354" cy="7447548"/>
             <wp:effectExtent l="0" t="0" r="2540" b="1270"/>
             <wp:docPr id="2" name="kpp8.png"/>
@@ -3341,7 +3382,7 @@
         </w:rPr>
         <w:lastRenderedPageBreak/>
         <w:drawing>
-          <wp:inline distT="0" distB="0" distL="0" distR="0" wp14:anchorId="53130315" wp14:editId="4E2481BA">
+          <wp:inline distT="0" distB="0" distL="0" distR="0" wp14:anchorId="53130315" wp14:editId="75C6FB36">
             <wp:extent cx="5943600" cy="7567863"/>
             <wp:effectExtent l="0" t="0" r="0" b="0"/>
             <wp:docPr id="8" name="kpp9.png"/>
@@ -3386,7 +3427,7 @@
       <w:pPr>
         <w:pStyle w:val="NRELHead01Numbered"/>
       </w:pPr>
-      <w:bookmarkStart w:id="13" w:name="_Toc494379459"/>
+      <w:bookmarkStart w:id="13" w:name="_Toc494779539"/>
       <w:r>
         <w:lastRenderedPageBreak/>
         <w:t>Additional detailed data analysis</w:t>
@@ -3397,7 +3438,7 @@
       <w:pPr>
         <w:pStyle w:val="NRELHead02Numbered"/>
       </w:pPr>
-      <w:bookmarkStart w:id="14" w:name="_Toc494379460"/>
+      <w:bookmarkStart w:id="14" w:name="_Toc494779540"/>
       <w:r>
         <w:t>Feeder 1 overview</w:t>
       </w:r>
@@ -3412,7 +3453,7 @@
           <w:noProof/>
         </w:rPr>
         <w:drawing>
-          <wp:inline distT="0" distB="0" distL="0" distR="0" wp14:anchorId="21EE6E84" wp14:editId="43846576">
+          <wp:inline distT="0" distB="0" distL="0" distR="0" wp14:anchorId="21EE6E84" wp14:editId="6DA02CF7">
             <wp:extent cx="5943599" cy="7230979"/>
             <wp:effectExtent l="0" t="0" r="635" b="8255"/>
             <wp:docPr id="31" name="feeder1.png"/>
@@ -3452,7 +3493,7 @@
       <w:pPr>
         <w:pStyle w:val="NRELHead02Numbered"/>
       </w:pPr>
-      <w:bookmarkStart w:id="15" w:name="_Toc494379461"/>
+      <w:bookmarkStart w:id="15" w:name="_Toc494779541"/>
       <w:r>
         <w:lastRenderedPageBreak/>
         <w:t>Feeder 2 overview</w:t>
@@ -3468,7 +3509,7 @@
           <w:noProof/>
         </w:rPr>
         <w:drawing>
-          <wp:inline distT="0" distB="0" distL="0" distR="0" wp14:anchorId="4AE27644" wp14:editId="429ABA9B">
+          <wp:inline distT="0" distB="0" distL="0" distR="0" wp14:anchorId="4AE27644" wp14:editId="34EA04BB">
             <wp:extent cx="5943600" cy="7459579"/>
             <wp:effectExtent l="0" t="0" r="0" b="8255"/>
             <wp:docPr id="32" name="feeder2.png"/>
@@ -3508,7 +3549,7 @@
       <w:pPr>
         <w:pStyle w:val="NRELHead02Numbered"/>
       </w:pPr>
-      <w:bookmarkStart w:id="16" w:name="_Toc494379462"/>
+      <w:bookmarkStart w:id="16" w:name="_Toc494779542"/>
       <w:r>
         <w:lastRenderedPageBreak/>
         <w:t>Feeder 3 overview</w:t>
@@ -3524,7 +3565,7 @@
           <w:noProof/>
         </w:rPr>
         <w:drawing>
-          <wp:inline distT="0" distB="0" distL="0" distR="0" wp14:anchorId="0D6E1E1A" wp14:editId="1E3BD9C1">
+          <wp:inline distT="0" distB="0" distL="0" distR="0" wp14:anchorId="0D6E1E1A" wp14:editId="10C43D4C">
             <wp:extent cx="5943600" cy="7603958"/>
             <wp:effectExtent l="0" t="0" r="0" b="0"/>
             <wp:docPr id="33" name="feeder3.png"/>
@@ -3564,7 +3605,7 @@
       <w:pPr>
         <w:pStyle w:val="NRELHead02Numbered"/>
       </w:pPr>
-      <w:bookmarkStart w:id="17" w:name="_Toc494379463"/>
+      <w:bookmarkStart w:id="17" w:name="_Toc494779543"/>
       <w:r>
         <w:lastRenderedPageBreak/>
         <w:t>Feeder 4 overview</w:t>
@@ -3580,7 +3621,7 @@
           <w:noProof/>
         </w:rPr>
         <w:drawing>
-          <wp:inline distT="0" distB="0" distL="0" distR="0" wp14:anchorId="2DDDB481" wp14:editId="7F051D5D">
+          <wp:inline distT="0" distB="0" distL="0" distR="0" wp14:anchorId="2DDDB481" wp14:editId="53704B66">
             <wp:extent cx="5943600" cy="7303169"/>
             <wp:effectExtent l="0" t="0" r="0" b="0"/>
             <wp:docPr id="34" name="feeder4.png"/>
@@ -3620,7 +3661,7 @@
       <w:pPr>
         <w:pStyle w:val="NRELHead01Numbered"/>
       </w:pPr>
-      <w:bookmarkStart w:id="18" w:name="_Toc494379464"/>
+      <w:bookmarkStart w:id="18" w:name="_Toc494779544"/>
       <w:proofErr w:type="spellStart"/>
       <w:r>
         <w:lastRenderedPageBreak/>
@@ -3636,7 +3677,7 @@
       <w:pPr>
         <w:pStyle w:val="NRELHead02Numbered"/>
       </w:pPr>
-      <w:bookmarkStart w:id="19" w:name="_Toc494379465"/>
+      <w:bookmarkStart w:id="19" w:name="_Toc494779545"/>
       <w:r>
         <w:t>Generator 1</w:t>
       </w:r>
@@ -3651,7 +3692,7 @@
           <w:noProof/>
         </w:rPr>
         <w:drawing>
-          <wp:inline distT="0" distB="0" distL="0" distR="0" wp14:anchorId="1CE4ADA0" wp14:editId="033AE7A7">
+          <wp:inline distT="0" distB="0" distL="0" distR="0" wp14:anchorId="1CE4ADA0" wp14:editId="16096A24">
             <wp:extent cx="5943600" cy="7429500"/>
             <wp:effectExtent l="0" t="0" r="0" b="0"/>
             <wp:docPr id="3" name="der1.png"/>
@@ -3691,7 +3732,7 @@
       <w:pPr>
         <w:pStyle w:val="NRELHead02Numbered"/>
       </w:pPr>
-      <w:bookmarkStart w:id="20" w:name="_Toc494379466"/>
+      <w:bookmarkStart w:id="20" w:name="_Toc494779546"/>
       <w:r>
         <w:lastRenderedPageBreak/>
         <w:t>Generator 2</w:t>
@@ -3707,7 +3748,7 @@
           <w:noProof/>
         </w:rPr>
         <w:drawing>
-          <wp:inline distT="0" distB="0" distL="0" distR="0" wp14:anchorId="31A1A233" wp14:editId="276C7831">
+          <wp:inline distT="0" distB="0" distL="0" distR="0" wp14:anchorId="31A1A233" wp14:editId="023991A4">
             <wp:extent cx="5943600" cy="7429500"/>
             <wp:effectExtent l="0" t="0" r="0" b="0"/>
             <wp:docPr id="4" name="der4.png"/>
@@ -3747,7 +3788,7 @@
       <w:pPr>
         <w:pStyle w:val="NRELHead02Numbered"/>
       </w:pPr>
-      <w:bookmarkStart w:id="21" w:name="_Toc494379467"/>
+      <w:bookmarkStart w:id="21" w:name="_Toc494779547"/>
       <w:r>
         <w:lastRenderedPageBreak/>
         <w:t>Generator 3</w:t>
@@ -3763,7 +3804,7 @@
           <w:noProof/>
         </w:rPr>
         <w:drawing>
-          <wp:inline distT="0" distB="0" distL="0" distR="0" wp14:anchorId="440037A8" wp14:editId="351E1D5D">
+          <wp:inline distT="0" distB="0" distL="0" distR="0" wp14:anchorId="440037A8" wp14:editId="7594FAA5">
             <wp:extent cx="5943600" cy="7429500"/>
             <wp:effectExtent l="0" t="0" r="0" b="0"/>
             <wp:docPr id="6" name="der5.png"/>
@@ -3803,7 +3844,7 @@
       <w:pPr>
         <w:pStyle w:val="NRELHead02Numbered"/>
       </w:pPr>
-      <w:bookmarkStart w:id="22" w:name="_Toc494379468"/>
+      <w:bookmarkStart w:id="22" w:name="_Toc494779548"/>
       <w:r>
         <w:lastRenderedPageBreak/>
         <w:t>ESS1</w:t>
@@ -3819,7 +3860,7 @@
           <w:noProof/>
         </w:rPr>
         <w:drawing>
-          <wp:inline distT="0" distB="0" distL="0" distR="0" wp14:anchorId="0A5EB11E" wp14:editId="1B30C783">
+          <wp:inline distT="0" distB="0" distL="0" distR="0" wp14:anchorId="0A5EB11E" wp14:editId="6F608360">
             <wp:extent cx="5943600" cy="7429500"/>
             <wp:effectExtent l="0" t="0" r="0" b="0"/>
             <wp:docPr id="10" name="der2.png"/>
@@ -3859,7 +3900,7 @@
       <w:pPr>
         <w:pStyle w:val="NRELHead02Numbered"/>
       </w:pPr>
-      <w:bookmarkStart w:id="23" w:name="_Toc494379469"/>
+      <w:bookmarkStart w:id="23" w:name="_Toc494779549"/>
       <w:r>
         <w:lastRenderedPageBreak/>
         <w:t>ESS2</w:t>
@@ -3875,7 +3916,7 @@
           <w:noProof/>
         </w:rPr>
         <w:drawing>
-          <wp:inline distT="0" distB="0" distL="0" distR="0" wp14:anchorId="2AB669AF" wp14:editId="512E888F">
+          <wp:inline distT="0" distB="0" distL="0" distR="0" wp14:anchorId="2AB669AF" wp14:editId="649CFF52">
             <wp:extent cx="5943600" cy="7429500"/>
             <wp:effectExtent l="0" t="0" r="0" b="0"/>
             <wp:docPr id="11" name="der6.png"/>
@@ -3915,7 +3956,7 @@
       <w:pPr>
         <w:pStyle w:val="NRELHead02Numbered"/>
       </w:pPr>
-      <w:bookmarkStart w:id="24" w:name="_Toc494379470"/>
+      <w:bookmarkStart w:id="24" w:name="_Toc494779550"/>
       <w:r>
         <w:lastRenderedPageBreak/>
         <w:t>PV1</w:t>
@@ -3931,7 +3972,7 @@
           <w:noProof/>
         </w:rPr>
         <w:drawing>
-          <wp:inline distT="0" distB="0" distL="0" distR="0" wp14:anchorId="28266405" wp14:editId="6D61EC2A">
+          <wp:inline distT="0" distB="0" distL="0" distR="0" wp14:anchorId="28266405" wp14:editId="75FBD9F5">
             <wp:extent cx="5943600" cy="7429500"/>
             <wp:effectExtent l="0" t="0" r="0" b="0"/>
             <wp:docPr id="12" name="der3.png"/>
@@ -3971,7 +4012,7 @@
       <w:pPr>
         <w:pStyle w:val="NRELHead02Numbered"/>
       </w:pPr>
-      <w:bookmarkStart w:id="25" w:name="_Toc494379471"/>
+      <w:bookmarkStart w:id="25" w:name="_Toc494779551"/>
       <w:r>
         <w:lastRenderedPageBreak/>
         <w:t>PV2</w:t>
@@ -3987,7 +4028,7 @@
           <w:noProof/>
         </w:rPr>
         <w:drawing>
-          <wp:inline distT="0" distB="0" distL="0" distR="0" wp14:anchorId="681900F1" wp14:editId="746F439F">
+          <wp:inline distT="0" distB="0" distL="0" distR="0" wp14:anchorId="681900F1" wp14:editId="59E57ECB">
             <wp:extent cx="5943600" cy="7429500"/>
             <wp:effectExtent l="0" t="0" r="0" b="0"/>
             <wp:docPr id="13" name="der7.png"/>
@@ -4027,7 +4068,7 @@
       <w:pPr>
         <w:pStyle w:val="NRELHead02Numbered"/>
       </w:pPr>
-      <w:bookmarkStart w:id="26" w:name="_Toc494379472"/>
+      <w:bookmarkStart w:id="26" w:name="_Toc494779552"/>
       <w:r>
         <w:lastRenderedPageBreak/>
         <w:t>CB control</w:t>
@@ -4113,7 +4154,7 @@
           <w:rPr>
             <w:noProof/>
           </w:rPr>
-          <w:t>i</w:t>
+          <w:t>22</w:t>
         </w:r>
         <w:r>
           <w:rPr>
@@ -10507,7 +10548,7 @@
   <w:style w:type="paragraph" w:default="1" w:styleId="Normal">
     <w:name w:val="Normal"/>
     <w:qFormat/>
-    <w:rsid w:val="000D2D13"/>
+    <w:rsid w:val="009F2616"/>
     <w:pPr>
       <w:spacing w:after="200" w:line="276" w:lineRule="auto"/>
     </w:pPr>
@@ -10691,7 +10732,7 @@
     <w:uiPriority w:val="1"/>
     <w:semiHidden/>
     <w:unhideWhenUsed/>
-    <w:rsid w:val="000D2D13"/>
+    <w:rsid w:val="009F2616"/>
   </w:style>
   <w:style w:type="table" w:default="1" w:styleId="TableNormal">
     <w:name w:val="Normal Table"/>
@@ -10713,7 +10754,7 @@
     <w:uiPriority w:val="99"/>
     <w:semiHidden/>
     <w:unhideWhenUsed/>
-    <w:rsid w:val="000D2D13"/>
+    <w:rsid w:val="009F2616"/>
   </w:style>
   <w:style w:type="paragraph" w:styleId="BodyText">
     <w:name w:val="Body Text"/>
@@ -12770,7 +12811,7 @@
   <w:style w:type="paragraph" w:default="1" w:styleId="Normal">
     <w:name w:val="Normal"/>
     <w:qFormat/>
-    <w:rsid w:val="000D2D13"/>
+    <w:rsid w:val="009F2616"/>
     <w:pPr>
       <w:spacing w:after="200" w:line="276" w:lineRule="auto"/>
     </w:pPr>
@@ -12954,7 +12995,7 @@
     <w:uiPriority w:val="1"/>
     <w:semiHidden/>
     <w:unhideWhenUsed/>
-    <w:rsid w:val="000D2D13"/>
+    <w:rsid w:val="009F2616"/>
   </w:style>
   <w:style w:type="table" w:default="1" w:styleId="TableNormal">
     <w:name w:val="Normal Table"/>
@@ -12976,7 +13017,7 @@
     <w:uiPriority w:val="99"/>
     <w:semiHidden/>
     <w:unhideWhenUsed/>
-    <w:rsid w:val="000D2D13"/>
+    <w:rsid w:val="009F2616"/>
   </w:style>
   <w:style w:type="paragraph" w:styleId="BodyText">
     <w:name w:val="Body Text"/>
@@ -15767,7 +15808,7 @@
 </file>
 
 <file path=customXml/itemProps5.xml><?xml version="1.0" encoding="utf-8"?>
-<ds:datastoreItem xmlns:ds="http://schemas.openxmlformats.org/officeDocument/2006/customXml" ds:itemID="{0A102D0B-B968-46AA-9511-525B29AC823F}">
+<ds:datastoreItem xmlns:ds="http://schemas.openxmlformats.org/officeDocument/2006/customXml" ds:itemID="{9EF701E2-D48D-4408-983E-609326E90EB6}">
   <ds:schemaRefs>
     <ds:schemaRef ds:uri="http://schemas.openxmlformats.org/officeDocument/2006/bibliography"/>
   </ds:schemaRefs>
@@ -15775,7 +15816,7 @@
 </file>
 
 <file path=customXml/itemProps6.xml><?xml version="1.0" encoding="utf-8"?>
-<ds:datastoreItem xmlns:ds="http://schemas.openxmlformats.org/officeDocument/2006/customXml" ds:itemID="{A0D6934F-8F35-4183-95CD-ECBE7D27BCD5}">
+<ds:datastoreItem xmlns:ds="http://schemas.openxmlformats.org/officeDocument/2006/customXml" ds:itemID="{BCB97E5F-19EF-454C-ACFB-9EBA994BB951}">
   <ds:schemaRefs>
     <ds:schemaRef ds:uri="http://schemas.openxmlformats.org/officeDocument/2006/bibliography"/>
   </ds:schemaRefs>

</xml_diff>

<commit_message>
Updates in KPPs after team 3 period
</commit_message>
<xml_diff>
--- a/SimulationTools/TestSequence/TestResultsTemplate.docx
+++ b/SimulationTools/TestSequence/TestResultsTemplate.docx
@@ -145,16 +145,7 @@
           <w:b/>
           <w:sz w:val="44"/>
         </w:rPr>
-        <w:t xml:space="preserve">2017 </w:t>
-      </w:r>
-      <w:proofErr w:type="spellStart"/>
-      <w:r>
-        <w:rPr>
-          <w:rFonts w:ascii="Arial"/>
-          <w:b/>
-          <w:sz w:val="44"/>
-        </w:rPr>
-        <w:t>M</w:t>
+        <w:t>2017 M</w:t>
       </w:r>
       <w:r>
         <w:rPr>
@@ -162,16 +153,7 @@
           <w:b/>
           <w:sz w:val="44"/>
         </w:rPr>
-        <w:t>icrogrid</w:t>
-      </w:r>
-      <w:proofErr w:type="spellEnd"/>
-      <w:r>
-        <w:rPr>
-          <w:rFonts w:ascii="Arial"/>
-          <w:b/>
-          <w:sz w:val="44"/>
-        </w:rPr>
-        <w:t xml:space="preserve"> Controller Procurement</w:t>
+        <w:t>icrogrid Controller Procurement</w:t>
       </w:r>
     </w:p>
     <w:p>
@@ -217,14 +199,16 @@
         </w:rPr>
         <w:t>- Run #</w:t>
       </w:r>
+      <w:proofErr w:type="spellStart"/>
       <w:r>
         <w:rPr>
           <w:rFonts w:ascii="Arial"/>
           <w:b/>
           <w:sz w:val="44"/>
         </w:rPr>
-        <w:t>16</w:t>
+        <w:t>nn</w:t>
       </w:r>
+      <w:proofErr w:type="spellEnd"/>
     </w:p>
     <w:p>
       <w:pPr>
@@ -251,20 +235,15 @@
         </w:rPr>
         <w:t xml:space="preserve">October </w:t>
       </w:r>
+      <w:proofErr w:type="spellStart"/>
       <w:proofErr w:type="gramStart"/>
       <w:r>
         <w:rPr>
           <w:sz w:val="32"/>
         </w:rPr>
-        <w:t>3</w:t>
+        <w:t>nnn</w:t>
       </w:r>
-      <w:r>
-        <w:rPr>
-          <w:sz w:val="32"/>
-          <w:vertAlign w:val="superscript"/>
-        </w:rPr>
-        <w:t>nd</w:t>
-      </w:r>
+      <w:proofErr w:type="spellEnd"/>
       <w:r>
         <w:rPr>
           <w:sz w:val="32"/>
@@ -303,9 +282,8 @@
           <w:sz w:val="20"/>
           <w:szCs w:val="20"/>
         </w:rPr>
-        <w:t xml:space="preserve">10 min run after ESS </w:t>
+        <w:t>10</w:t>
       </w:r>
-      <w:proofErr w:type="spellStart"/>
       <w:r>
         <w:rPr>
           <w:rStyle w:val="Strong"/>
@@ -313,9 +291,8 @@
           <w:sz w:val="20"/>
           <w:szCs w:val="20"/>
         </w:rPr>
-        <w:t>SoC</w:t>
+        <w:t>0</w:t>
       </w:r>
-      <w:proofErr w:type="spellEnd"/>
       <w:r>
         <w:rPr>
           <w:rStyle w:val="Strong"/>
@@ -323,8 +300,28 @@
           <w:sz w:val="20"/>
           <w:szCs w:val="20"/>
         </w:rPr>
-        <w:t>, PV and CHP fix</w:t>
+        <w:t xml:space="preserve"> min run </w:t>
       </w:r>
+      <w:r>
+        <w:rPr>
+          <w:rStyle w:val="Strong"/>
+          <w:rFonts w:ascii="Arial" w:hAnsi="Arial" w:cs="Arial"/>
+          <w:sz w:val="20"/>
+          <w:szCs w:val="20"/>
+        </w:rPr>
+        <w:t>– sequence #</w:t>
+      </w:r>
+      <w:r>
+        <w:rPr>
+          <w:rStyle w:val="Strong"/>
+          <w:rFonts w:ascii="Arial" w:hAnsi="Arial" w:cs="Arial"/>
+          <w:sz w:val="20"/>
+          <w:szCs w:val="20"/>
+        </w:rPr>
+        <w:t>x</w:t>
+      </w:r>
+      <w:bookmarkStart w:id="1" w:name="_GoBack"/>
+      <w:bookmarkEnd w:id="1"/>
     </w:p>
     <w:p>
       <w:pPr>
@@ -694,13 +691,13 @@
       <w:pPr>
         <w:pStyle w:val="NRELHead01NotinTOC"/>
       </w:pPr>
-      <w:bookmarkStart w:id="1" w:name="_Toc291051268"/>
+      <w:bookmarkStart w:id="2" w:name="_Toc291051268"/>
       <w:bookmarkEnd w:id="0"/>
       <w:r>
         <w:lastRenderedPageBreak/>
         <w:t>Table of Contents</w:t>
       </w:r>
-      <w:bookmarkEnd w:id="1"/>
+      <w:bookmarkEnd w:id="2"/>
     </w:p>
     <w:p>
       <w:pPr>
@@ -976,7 +973,7 @@
             <w:noProof/>
             <w:webHidden/>
           </w:rPr>
-          <w:t>2</w:t>
+          <w:t>4</w:t>
         </w:r>
         <w:r>
           <w:rPr>
@@ -1063,7 +1060,7 @@
             <w:noProof/>
             <w:webHidden/>
           </w:rPr>
-          <w:t>3</w:t>
+          <w:t>5</w:t>
         </w:r>
         <w:r>
           <w:rPr>
@@ -1150,7 +1147,7 @@
             <w:noProof/>
             <w:webHidden/>
           </w:rPr>
-          <w:t>4</w:t>
+          <w:t>6</w:t>
         </w:r>
         <w:r>
           <w:rPr>
@@ -1237,7 +1234,7 @@
             <w:noProof/>
             <w:webHidden/>
           </w:rPr>
-          <w:t>5</w:t>
+          <w:t>7</w:t>
         </w:r>
         <w:r>
           <w:rPr>
@@ -1324,7 +1321,7 @@
             <w:noProof/>
             <w:webHidden/>
           </w:rPr>
-          <w:t>6</w:t>
+          <w:t>8</w:t>
         </w:r>
         <w:r>
           <w:rPr>
@@ -1411,7 +1408,7 @@
             <w:noProof/>
             <w:webHidden/>
           </w:rPr>
-          <w:t>7</w:t>
+          <w:t>9</w:t>
         </w:r>
         <w:r>
           <w:rPr>
@@ -1498,7 +1495,7 @@
             <w:noProof/>
             <w:webHidden/>
           </w:rPr>
-          <w:t>9</w:t>
+          <w:t>11</w:t>
         </w:r>
         <w:r>
           <w:rPr>
@@ -1585,7 +1582,7 @@
             <w:noProof/>
             <w:webHidden/>
           </w:rPr>
-          <w:t>10</w:t>
+          <w:t>12</w:t>
         </w:r>
         <w:r>
           <w:rPr>
@@ -1675,7 +1672,7 @@
             <w:noProof/>
             <w:webHidden/>
           </w:rPr>
-          <w:t>12</w:t>
+          <w:t>14</w:t>
         </w:r>
         <w:r>
           <w:rPr>
@@ -1762,7 +1759,7 @@
             <w:noProof/>
             <w:webHidden/>
           </w:rPr>
-          <w:t>12</w:t>
+          <w:t>14</w:t>
         </w:r>
         <w:r>
           <w:rPr>
@@ -1849,7 +1846,7 @@
             <w:noProof/>
             <w:webHidden/>
           </w:rPr>
-          <w:t>13</w:t>
+          <w:t>15</w:t>
         </w:r>
         <w:r>
           <w:rPr>
@@ -1936,7 +1933,7 @@
             <w:noProof/>
             <w:webHidden/>
           </w:rPr>
-          <w:t>14</w:t>
+          <w:t>16</w:t>
         </w:r>
         <w:r>
           <w:rPr>
@@ -2023,7 +2020,7 @@
             <w:noProof/>
             <w:webHidden/>
           </w:rPr>
-          <w:t>15</w:t>
+          <w:t>17</w:t>
         </w:r>
         <w:r>
           <w:rPr>
@@ -2113,7 +2110,7 @@
             <w:noProof/>
             <w:webHidden/>
           </w:rPr>
-          <w:t>16</w:t>
+          <w:t>18</w:t>
         </w:r>
         <w:r>
           <w:rPr>
@@ -2200,7 +2197,7 @@
             <w:noProof/>
             <w:webHidden/>
           </w:rPr>
-          <w:t>16</w:t>
+          <w:t>18</w:t>
         </w:r>
         <w:r>
           <w:rPr>
@@ -2287,7 +2284,7 @@
             <w:noProof/>
             <w:webHidden/>
           </w:rPr>
-          <w:t>17</w:t>
+          <w:t>19</w:t>
         </w:r>
         <w:r>
           <w:rPr>
@@ -2374,7 +2371,7 @@
             <w:noProof/>
             <w:webHidden/>
           </w:rPr>
-          <w:t>18</w:t>
+          <w:t>20</w:t>
         </w:r>
         <w:r>
           <w:rPr>
@@ -2461,7 +2458,7 @@
             <w:noProof/>
             <w:webHidden/>
           </w:rPr>
-          <w:t>19</w:t>
+          <w:t>21</w:t>
         </w:r>
         <w:r>
           <w:rPr>
@@ -2548,7 +2545,7 @@
             <w:noProof/>
             <w:webHidden/>
           </w:rPr>
-          <w:t>20</w:t>
+          <w:t>22</w:t>
         </w:r>
         <w:r>
           <w:rPr>
@@ -2635,7 +2632,7 @@
             <w:noProof/>
             <w:webHidden/>
           </w:rPr>
-          <w:t>21</w:t>
+          <w:t>23</w:t>
         </w:r>
         <w:r>
           <w:rPr>
@@ -2722,7 +2719,7 @@
             <w:noProof/>
             <w:webHidden/>
           </w:rPr>
-          <w:t>22</w:t>
+          <w:t>24</w:t>
         </w:r>
         <w:r>
           <w:rPr>
@@ -2809,7 +2806,7 @@
             <w:noProof/>
             <w:webHidden/>
           </w:rPr>
-          <w:t>23</w:t>
+          <w:t>25</w:t>
         </w:r>
         <w:r>
           <w:rPr>
@@ -2855,22 +2852,22 @@
       <w:pPr>
         <w:pStyle w:val="NRELHead01Numbered"/>
       </w:pPr>
-      <w:bookmarkStart w:id="2" w:name="_Toc494779529"/>
+      <w:bookmarkStart w:id="3" w:name="_Toc494779529"/>
       <w:r>
         <w:lastRenderedPageBreak/>
         <w:t>Key Performance Parameters</w:t>
       </w:r>
-      <w:bookmarkEnd w:id="2"/>
+      <w:bookmarkEnd w:id="3"/>
     </w:p>
     <w:p>
       <w:pPr>
         <w:pStyle w:val="NRELHead02Numbered"/>
       </w:pPr>
-      <w:bookmarkStart w:id="3" w:name="_Toc494779530"/>
+      <w:bookmarkStart w:id="4" w:name="_Toc494779530"/>
       <w:r>
         <w:t>Final results</w:t>
       </w:r>
-      <w:bookmarkEnd w:id="3"/>
+      <w:bookmarkEnd w:id="4"/>
     </w:p>
     <w:p>
       <w:pPr>
@@ -2881,11 +2878,71 @@
       <w:pPr>
         <w:pStyle w:val="NRELHead02Numbered"/>
       </w:pPr>
-      <w:bookmarkStart w:id="4" w:name="_Toc494779531"/>
       <w:r>
+        <w:lastRenderedPageBreak/>
+        <w:t>Test sequence</w:t>
+      </w:r>
+    </w:p>
+    <w:p>
+      <w:pPr>
+        <w:pStyle w:val="NRELBodyText"/>
+      </w:pPr>
+      <w:r>
+        <w:rPr>
+          <w:noProof/>
+        </w:rPr>
+        <w:drawing>
+          <wp:inline distT="0" distB="0" distL="0" distR="0" wp14:anchorId="4A3BE086" wp14:editId="79AB1502">
+            <wp:extent cx="5943600" cy="7429500"/>
+            <wp:effectExtent l="0" t="0" r="0" b="0"/>
+            <wp:docPr id="15" name="testseq1.png"/>
+            <wp:cNvGraphicFramePr>
+              <a:graphicFrameLocks xmlns:a="http://schemas.openxmlformats.org/drawingml/2006/main" noChangeAspect="1"/>
+            </wp:cNvGraphicFramePr>
+            <a:graphic xmlns:a="http://schemas.openxmlformats.org/drawingml/2006/main">
+              <a:graphicData uri="http://schemas.openxmlformats.org/drawingml/2006/picture">
+                <pic:pic xmlns:pic="http://schemas.openxmlformats.org/drawingml/2006/picture">
+                  <pic:nvPicPr>
+                    <pic:cNvPr id="0" name="testseq1.png"/>
+                    <pic:cNvPicPr/>
+                  </pic:nvPicPr>
+                  <pic:blipFill>
+                    <a:blip r:link="rId16"/>
+                    <a:stretch>
+                      <a:fillRect/>
+                    </a:stretch>
+                  </pic:blipFill>
+                  <pic:spPr>
+                    <a:xfrm>
+                      <a:off x="0" y="0"/>
+                      <a:ext cx="5943600" cy="7429500"/>
+                    </a:xfrm>
+                    <a:prstGeom prst="rect">
+                      <a:avLst/>
+                    </a:prstGeom>
+                  </pic:spPr>
+                </pic:pic>
+              </a:graphicData>
+            </a:graphic>
+          </wp:inline>
+        </w:drawing>
+      </w:r>
+    </w:p>
+    <w:p>
+      <w:pPr>
+        <w:pStyle w:val="NRELBodyText"/>
+      </w:pPr>
+    </w:p>
+    <w:p>
+      <w:pPr>
+        <w:pStyle w:val="NRELHead02Numbered"/>
+      </w:pPr>
+      <w:bookmarkStart w:id="5" w:name="_Toc494779531"/>
+      <w:r>
+        <w:lastRenderedPageBreak/>
         <w:t>KPP8</w:t>
       </w:r>
-      <w:bookmarkEnd w:id="4"/>
+      <w:bookmarkEnd w:id="5"/>
     </w:p>
     <w:p>
       <w:pPr>
@@ -2911,7 +2968,7 @@
                     <pic:cNvPicPr/>
                   </pic:nvPicPr>
                   <pic:blipFill>
-                    <a:blip r:link="rId16"/>
+                    <a:blip r:link="rId17"/>
                     <a:stretch>
                       <a:fillRect/>
                     </a:stretch>
@@ -2931,8 +2988,6 @@
           </wp:inline>
         </w:drawing>
       </w:r>
-      <w:bookmarkStart w:id="5" w:name="_GoBack"/>
-      <w:bookmarkEnd w:id="5"/>
     </w:p>
     <w:p>
       <w:pPr>
@@ -2969,7 +3024,7 @@
                     <pic:cNvPicPr/>
                   </pic:nvPicPr>
                   <pic:blipFill>
-                    <a:blip r:link="rId17"/>
+                    <a:blip r:link="rId18"/>
                     <a:stretch>
                       <a:fillRect/>
                     </a:stretch>
@@ -3025,7 +3080,7 @@
                     <pic:cNvPicPr/>
                   </pic:nvPicPr>
                   <pic:blipFill>
-                    <a:blip r:link="rId18"/>
+                    <a:blip r:link="rId19"/>
                     <a:stretch>
                       <a:fillRect/>
                     </a:stretch>
@@ -3081,7 +3136,7 @@
                     <pic:cNvPicPr/>
                   </pic:nvPicPr>
                   <pic:blipFill>
-                    <a:blip r:link="rId19"/>
+                    <a:blip r:link="rId20"/>
                     <a:stretch>
                       <a:fillRect/>
                     </a:stretch>
@@ -3137,7 +3192,7 @@
                     <pic:cNvPicPr/>
                   </pic:nvPicPr>
                   <pic:blipFill>
-                    <a:blip r:link="rId20"/>
+                    <a:blip r:link="rId21"/>
                     <a:stretch>
                       <a:fillRect/>
                     </a:stretch>
@@ -3193,7 +3248,7 @@
                     <pic:cNvPicPr/>
                   </pic:nvPicPr>
                   <pic:blipFill>
-                    <a:blip r:link="rId21"/>
+                    <a:blip r:link="rId22"/>
                     <a:stretch>
                       <a:fillRect/>
                     </a:stretch>
@@ -3239,7 +3294,7 @@
                     <pic:cNvPicPr/>
                   </pic:nvPicPr>
                   <pic:blipFill>
-                    <a:blip r:link="rId22"/>
+                    <a:blip r:link="rId23"/>
                     <a:stretch>
                       <a:fillRect/>
                     </a:stretch>
@@ -3295,7 +3350,7 @@
                     <pic:cNvPicPr/>
                   </pic:nvPicPr>
                   <pic:blipFill>
-                    <a:blip r:link="rId23"/>
+                    <a:blip r:link="rId24"/>
                     <a:stretch>
                       <a:fillRect/>
                     </a:stretch>
@@ -3351,7 +3406,7 @@
                     <pic:cNvPicPr/>
                   </pic:nvPicPr>
                   <pic:blipFill>
-                    <a:blip r:link="rId24"/>
+                    <a:blip r:link="rId25"/>
                     <a:stretch>
                       <a:fillRect/>
                     </a:stretch>
@@ -3397,7 +3452,7 @@
                     <pic:cNvPicPr/>
                   </pic:nvPicPr>
                   <pic:blipFill>
-                    <a:blip r:link="rId25"/>
+                    <a:blip r:link="rId26"/>
                     <a:stretch>
                       <a:fillRect/>
                     </a:stretch>
@@ -3468,7 +3523,7 @@
                     <pic:cNvPicPr/>
                   </pic:nvPicPr>
                   <pic:blipFill>
-                    <a:blip r:link="rId26"/>
+                    <a:blip r:link="rId27"/>
                     <a:stretch>
                       <a:fillRect/>
                     </a:stretch>
@@ -3524,7 +3579,7 @@
                     <pic:cNvPicPr/>
                   </pic:nvPicPr>
                   <pic:blipFill>
-                    <a:blip r:link="rId27"/>
+                    <a:blip r:link="rId28"/>
                     <a:stretch>
                       <a:fillRect/>
                     </a:stretch>
@@ -3580,7 +3635,7 @@
                     <pic:cNvPicPr/>
                   </pic:nvPicPr>
                   <pic:blipFill>
-                    <a:blip r:link="rId28"/>
+                    <a:blip r:link="rId29"/>
                     <a:stretch>
                       <a:fillRect/>
                     </a:stretch>
@@ -3636,7 +3691,7 @@
                     <pic:cNvPicPr/>
                   </pic:nvPicPr>
                   <pic:blipFill>
-                    <a:blip r:link="rId29"/>
+                    <a:blip r:link="rId30"/>
                     <a:stretch>
                       <a:fillRect/>
                     </a:stretch>
@@ -3704,62 +3759,6 @@
                 <pic:pic xmlns:pic="http://schemas.openxmlformats.org/drawingml/2006/picture">
                   <pic:nvPicPr>
                     <pic:cNvPr id="0" name="der1.png"/>
-                    <pic:cNvPicPr/>
-                  </pic:nvPicPr>
-                  <pic:blipFill>
-                    <a:blip r:link="rId30"/>
-                    <a:stretch>
-                      <a:fillRect/>
-                    </a:stretch>
-                  </pic:blipFill>
-                  <pic:spPr>
-                    <a:xfrm>
-                      <a:off x="0" y="0"/>
-                      <a:ext cx="5943600" cy="7429500"/>
-                    </a:xfrm>
-                    <a:prstGeom prst="rect">
-                      <a:avLst/>
-                    </a:prstGeom>
-                  </pic:spPr>
-                </pic:pic>
-              </a:graphicData>
-            </a:graphic>
-          </wp:inline>
-        </w:drawing>
-      </w:r>
-    </w:p>
-    <w:p>
-      <w:pPr>
-        <w:pStyle w:val="NRELHead02Numbered"/>
-      </w:pPr>
-      <w:bookmarkStart w:id="20" w:name="_Toc494779546"/>
-      <w:r>
-        <w:lastRenderedPageBreak/>
-        <w:t>Generator 2</w:t>
-      </w:r>
-      <w:bookmarkEnd w:id="20"/>
-    </w:p>
-    <w:p>
-      <w:pPr>
-        <w:pStyle w:val="NRELBodyText"/>
-      </w:pPr>
-      <w:r>
-        <w:rPr>
-          <w:noProof/>
-        </w:rPr>
-        <w:drawing>
-          <wp:inline distT="0" distB="0" distL="0" distR="0" wp14:anchorId="31A1A233" wp14:editId="023991A4">
-            <wp:extent cx="5943600" cy="7429500"/>
-            <wp:effectExtent l="0" t="0" r="0" b="0"/>
-            <wp:docPr id="4" name="der4.png"/>
-            <wp:cNvGraphicFramePr>
-              <a:graphicFrameLocks xmlns:a="http://schemas.openxmlformats.org/drawingml/2006/main" noChangeAspect="1"/>
-            </wp:cNvGraphicFramePr>
-            <a:graphic xmlns:a="http://schemas.openxmlformats.org/drawingml/2006/main">
-              <a:graphicData uri="http://schemas.openxmlformats.org/drawingml/2006/picture">
-                <pic:pic xmlns:pic="http://schemas.openxmlformats.org/drawingml/2006/picture">
-                  <pic:nvPicPr>
-                    <pic:cNvPr id="0" name="der4.png"/>
                     <pic:cNvPicPr/>
                   </pic:nvPicPr>
                   <pic:blipFill>
@@ -3788,12 +3787,12 @@
       <w:pPr>
         <w:pStyle w:val="NRELHead02Numbered"/>
       </w:pPr>
-      <w:bookmarkStart w:id="21" w:name="_Toc494779547"/>
+      <w:bookmarkStart w:id="20" w:name="_Toc494779546"/>
       <w:r>
         <w:lastRenderedPageBreak/>
-        <w:t>Generator 3</w:t>
+        <w:t>Generator 2</w:t>
       </w:r>
-      <w:bookmarkEnd w:id="21"/>
+      <w:bookmarkEnd w:id="20"/>
     </w:p>
     <w:p>
       <w:pPr>
@@ -3804,10 +3803,10 @@
           <w:noProof/>
         </w:rPr>
         <w:drawing>
-          <wp:inline distT="0" distB="0" distL="0" distR="0" wp14:anchorId="440037A8" wp14:editId="7594FAA5">
+          <wp:inline distT="0" distB="0" distL="0" distR="0" wp14:anchorId="31A1A233" wp14:editId="023991A4">
             <wp:extent cx="5943600" cy="7429500"/>
             <wp:effectExtent l="0" t="0" r="0" b="0"/>
-            <wp:docPr id="6" name="der5.png"/>
+            <wp:docPr id="4" name="der4.png"/>
             <wp:cNvGraphicFramePr>
               <a:graphicFrameLocks xmlns:a="http://schemas.openxmlformats.org/drawingml/2006/main" noChangeAspect="1"/>
             </wp:cNvGraphicFramePr>
@@ -3815,7 +3814,7 @@
               <a:graphicData uri="http://schemas.openxmlformats.org/drawingml/2006/picture">
                 <pic:pic xmlns:pic="http://schemas.openxmlformats.org/drawingml/2006/picture">
                   <pic:nvPicPr>
-                    <pic:cNvPr id="0" name="der5.png"/>
+                    <pic:cNvPr id="0" name="der4.png"/>
                     <pic:cNvPicPr/>
                   </pic:nvPicPr>
                   <pic:blipFill>
@@ -3844,12 +3843,12 @@
       <w:pPr>
         <w:pStyle w:val="NRELHead02Numbered"/>
       </w:pPr>
-      <w:bookmarkStart w:id="22" w:name="_Toc494779548"/>
+      <w:bookmarkStart w:id="21" w:name="_Toc494779547"/>
       <w:r>
         <w:lastRenderedPageBreak/>
-        <w:t>ESS1</w:t>
+        <w:t>Generator 3</w:t>
       </w:r>
-      <w:bookmarkEnd w:id="22"/>
+      <w:bookmarkEnd w:id="21"/>
     </w:p>
     <w:p>
       <w:pPr>
@@ -3860,10 +3859,10 @@
           <w:noProof/>
         </w:rPr>
         <w:drawing>
-          <wp:inline distT="0" distB="0" distL="0" distR="0" wp14:anchorId="0A5EB11E" wp14:editId="6F608360">
+          <wp:inline distT="0" distB="0" distL="0" distR="0" wp14:anchorId="440037A8" wp14:editId="7594FAA5">
             <wp:extent cx="5943600" cy="7429500"/>
             <wp:effectExtent l="0" t="0" r="0" b="0"/>
-            <wp:docPr id="10" name="der2.png"/>
+            <wp:docPr id="6" name="der5.png"/>
             <wp:cNvGraphicFramePr>
               <a:graphicFrameLocks xmlns:a="http://schemas.openxmlformats.org/drawingml/2006/main" noChangeAspect="1"/>
             </wp:cNvGraphicFramePr>
@@ -3871,7 +3870,7 @@
               <a:graphicData uri="http://schemas.openxmlformats.org/drawingml/2006/picture">
                 <pic:pic xmlns:pic="http://schemas.openxmlformats.org/drawingml/2006/picture">
                   <pic:nvPicPr>
-                    <pic:cNvPr id="0" name="der2.png"/>
+                    <pic:cNvPr id="0" name="der5.png"/>
                     <pic:cNvPicPr/>
                   </pic:nvPicPr>
                   <pic:blipFill>
@@ -3900,12 +3899,12 @@
       <w:pPr>
         <w:pStyle w:val="NRELHead02Numbered"/>
       </w:pPr>
-      <w:bookmarkStart w:id="23" w:name="_Toc494779549"/>
+      <w:bookmarkStart w:id="22" w:name="_Toc494779548"/>
       <w:r>
         <w:lastRenderedPageBreak/>
-        <w:t>ESS2</w:t>
+        <w:t>ESS1</w:t>
       </w:r>
-      <w:bookmarkEnd w:id="23"/>
+      <w:bookmarkEnd w:id="22"/>
     </w:p>
     <w:p>
       <w:pPr>
@@ -3916,10 +3915,10 @@
           <w:noProof/>
         </w:rPr>
         <w:drawing>
-          <wp:inline distT="0" distB="0" distL="0" distR="0" wp14:anchorId="2AB669AF" wp14:editId="649CFF52">
+          <wp:inline distT="0" distB="0" distL="0" distR="0" wp14:anchorId="0A5EB11E" wp14:editId="6F608360">
             <wp:extent cx="5943600" cy="7429500"/>
             <wp:effectExtent l="0" t="0" r="0" b="0"/>
-            <wp:docPr id="11" name="der6.png"/>
+            <wp:docPr id="10" name="der2.png"/>
             <wp:cNvGraphicFramePr>
               <a:graphicFrameLocks xmlns:a="http://schemas.openxmlformats.org/drawingml/2006/main" noChangeAspect="1"/>
             </wp:cNvGraphicFramePr>
@@ -3927,7 +3926,7 @@
               <a:graphicData uri="http://schemas.openxmlformats.org/drawingml/2006/picture">
                 <pic:pic xmlns:pic="http://schemas.openxmlformats.org/drawingml/2006/picture">
                   <pic:nvPicPr>
-                    <pic:cNvPr id="0" name="der6.png"/>
+                    <pic:cNvPr id="0" name="der2.png"/>
                     <pic:cNvPicPr/>
                   </pic:nvPicPr>
                   <pic:blipFill>
@@ -3956,12 +3955,12 @@
       <w:pPr>
         <w:pStyle w:val="NRELHead02Numbered"/>
       </w:pPr>
-      <w:bookmarkStart w:id="24" w:name="_Toc494779550"/>
+      <w:bookmarkStart w:id="23" w:name="_Toc494779549"/>
       <w:r>
         <w:lastRenderedPageBreak/>
-        <w:t>PV1</w:t>
+        <w:t>ESS2</w:t>
       </w:r>
-      <w:bookmarkEnd w:id="24"/>
+      <w:bookmarkEnd w:id="23"/>
     </w:p>
     <w:p>
       <w:pPr>
@@ -3972,10 +3971,10 @@
           <w:noProof/>
         </w:rPr>
         <w:drawing>
-          <wp:inline distT="0" distB="0" distL="0" distR="0" wp14:anchorId="28266405" wp14:editId="75FBD9F5">
+          <wp:inline distT="0" distB="0" distL="0" distR="0" wp14:anchorId="2AB669AF" wp14:editId="649CFF52">
             <wp:extent cx="5943600" cy="7429500"/>
             <wp:effectExtent l="0" t="0" r="0" b="0"/>
-            <wp:docPr id="12" name="der3.png"/>
+            <wp:docPr id="11" name="der6.png"/>
             <wp:cNvGraphicFramePr>
               <a:graphicFrameLocks xmlns:a="http://schemas.openxmlformats.org/drawingml/2006/main" noChangeAspect="1"/>
             </wp:cNvGraphicFramePr>
@@ -3983,7 +3982,7 @@
               <a:graphicData uri="http://schemas.openxmlformats.org/drawingml/2006/picture">
                 <pic:pic xmlns:pic="http://schemas.openxmlformats.org/drawingml/2006/picture">
                   <pic:nvPicPr>
-                    <pic:cNvPr id="0" name="der3.png"/>
+                    <pic:cNvPr id="0" name="der6.png"/>
                     <pic:cNvPicPr/>
                   </pic:nvPicPr>
                   <pic:blipFill>
@@ -4012,6 +4011,62 @@
       <w:pPr>
         <w:pStyle w:val="NRELHead02Numbered"/>
       </w:pPr>
+      <w:bookmarkStart w:id="24" w:name="_Toc494779550"/>
+      <w:r>
+        <w:lastRenderedPageBreak/>
+        <w:t>PV1</w:t>
+      </w:r>
+      <w:bookmarkEnd w:id="24"/>
+    </w:p>
+    <w:p>
+      <w:pPr>
+        <w:pStyle w:val="NRELBodyText"/>
+      </w:pPr>
+      <w:r>
+        <w:rPr>
+          <w:noProof/>
+        </w:rPr>
+        <w:drawing>
+          <wp:inline distT="0" distB="0" distL="0" distR="0" wp14:anchorId="28266405" wp14:editId="75FBD9F5">
+            <wp:extent cx="5943600" cy="7429500"/>
+            <wp:effectExtent l="0" t="0" r="0" b="0"/>
+            <wp:docPr id="12" name="der3.png"/>
+            <wp:cNvGraphicFramePr>
+              <a:graphicFrameLocks xmlns:a="http://schemas.openxmlformats.org/drawingml/2006/main" noChangeAspect="1"/>
+            </wp:cNvGraphicFramePr>
+            <a:graphic xmlns:a="http://schemas.openxmlformats.org/drawingml/2006/main">
+              <a:graphicData uri="http://schemas.openxmlformats.org/drawingml/2006/picture">
+                <pic:pic xmlns:pic="http://schemas.openxmlformats.org/drawingml/2006/picture">
+                  <pic:nvPicPr>
+                    <pic:cNvPr id="0" name="der3.png"/>
+                    <pic:cNvPicPr/>
+                  </pic:nvPicPr>
+                  <pic:blipFill>
+                    <a:blip r:link="rId36"/>
+                    <a:stretch>
+                      <a:fillRect/>
+                    </a:stretch>
+                  </pic:blipFill>
+                  <pic:spPr>
+                    <a:xfrm>
+                      <a:off x="0" y="0"/>
+                      <a:ext cx="5943600" cy="7429500"/>
+                    </a:xfrm>
+                    <a:prstGeom prst="rect">
+                      <a:avLst/>
+                    </a:prstGeom>
+                  </pic:spPr>
+                </pic:pic>
+              </a:graphicData>
+            </a:graphic>
+          </wp:inline>
+        </w:drawing>
+      </w:r>
+    </w:p>
+    <w:p>
+      <w:pPr>
+        <w:pStyle w:val="NRELHead02Numbered"/>
+      </w:pPr>
       <w:bookmarkStart w:id="25" w:name="_Toc494779551"/>
       <w:r>
         <w:lastRenderedPageBreak/>
@@ -4043,7 +4098,7 @@
                     <pic:cNvPicPr/>
                   </pic:nvPicPr>
                   <pic:blipFill>
-                    <a:blip r:link="rId36"/>
+                    <a:blip r:link="rId37"/>
                     <a:stretch>
                       <a:fillRect/>
                     </a:stretch>
@@ -4154,7 +4209,7 @@
           <w:rPr>
             <w:noProof/>
           </w:rPr>
-          <w:t>22</w:t>
+          <w:t>2</w:t>
         </w:r>
         <w:r>
           <w:rPr>
@@ -10548,7 +10603,7 @@
   <w:style w:type="paragraph" w:default="1" w:styleId="Normal">
     <w:name w:val="Normal"/>
     <w:qFormat/>
-    <w:rsid w:val="009F2616"/>
+    <w:rsid w:val="002857A2"/>
     <w:pPr>
       <w:spacing w:after="200" w:line="276" w:lineRule="auto"/>
     </w:pPr>
@@ -10732,7 +10787,7 @@
     <w:uiPriority w:val="1"/>
     <w:semiHidden/>
     <w:unhideWhenUsed/>
-    <w:rsid w:val="009F2616"/>
+    <w:rsid w:val="002857A2"/>
   </w:style>
   <w:style w:type="table" w:default="1" w:styleId="TableNormal">
     <w:name w:val="Normal Table"/>
@@ -10754,7 +10809,7 @@
     <w:uiPriority w:val="99"/>
     <w:semiHidden/>
     <w:unhideWhenUsed/>
-    <w:rsid w:val="009F2616"/>
+    <w:rsid w:val="002857A2"/>
   </w:style>
   <w:style w:type="paragraph" w:styleId="BodyText">
     <w:name w:val="Body Text"/>
@@ -12811,7 +12866,7 @@
   <w:style w:type="paragraph" w:default="1" w:styleId="Normal">
     <w:name w:val="Normal"/>
     <w:qFormat/>
-    <w:rsid w:val="009F2616"/>
+    <w:rsid w:val="002857A2"/>
     <w:pPr>
       <w:spacing w:after="200" w:line="276" w:lineRule="auto"/>
     </w:pPr>
@@ -12995,7 +13050,7 @@
     <w:uiPriority w:val="1"/>
     <w:semiHidden/>
     <w:unhideWhenUsed/>
-    <w:rsid w:val="009F2616"/>
+    <w:rsid w:val="002857A2"/>
   </w:style>
   <w:style w:type="table" w:default="1" w:styleId="TableNormal">
     <w:name w:val="Normal Table"/>
@@ -13017,7 +13072,7 @@
     <w:uiPriority w:val="99"/>
     <w:semiHidden/>
     <w:unhideWhenUsed/>
-    <w:rsid w:val="009F2616"/>
+    <w:rsid w:val="002857A2"/>
   </w:style>
   <w:style w:type="paragraph" w:styleId="BodyText">
     <w:name w:val="Body Text"/>
@@ -15808,7 +15863,7 @@
 </file>
 
 <file path=customXml/itemProps5.xml><?xml version="1.0" encoding="utf-8"?>
-<ds:datastoreItem xmlns:ds="http://schemas.openxmlformats.org/officeDocument/2006/customXml" ds:itemID="{9EF701E2-D48D-4408-983E-609326E90EB6}">
+<ds:datastoreItem xmlns:ds="http://schemas.openxmlformats.org/officeDocument/2006/customXml" ds:itemID="{92E30D43-CC4A-459D-A951-F7005216515B}">
   <ds:schemaRefs>
     <ds:schemaRef ds:uri="http://schemas.openxmlformats.org/officeDocument/2006/bibliography"/>
   </ds:schemaRefs>
@@ -15816,7 +15871,7 @@
 </file>
 
 <file path=customXml/itemProps6.xml><?xml version="1.0" encoding="utf-8"?>
-<ds:datastoreItem xmlns:ds="http://schemas.openxmlformats.org/officeDocument/2006/customXml" ds:itemID="{BCB97E5F-19EF-454C-ACFB-9EBA994BB951}">
+<ds:datastoreItem xmlns:ds="http://schemas.openxmlformats.org/officeDocument/2006/customXml" ds:itemID="{EEFFB586-C51E-4D3E-89C7-FCCBA0E7CB1B}">
   <ds:schemaRefs>
     <ds:schemaRef ds:uri="http://schemas.openxmlformats.org/officeDocument/2006/bibliography"/>
   </ds:schemaRefs>

</xml_diff>

<commit_message>
Added faults 2-6 location into feeder 1-3 Added differentiation between PHIL and CHIL onto UDP frame header (+8 for PHIL) Recalculated intertie impedances based on PU values - assumed 8% impedance for most of interties Removed requirement for toggling Opmode modbus input before being able to leave initial state. Now initial state (from xls) will remain only for 5 seconds after which modbus will always take control. Moved all test scripts into one directory
</commit_message>
<xml_diff>
--- a/SimulationTools/TestSequence/TestResultsTemplate.docx
+++ b/SimulationTools/TestSequence/TestResultsTemplate.docx
@@ -199,16 +199,22 @@
         </w:rPr>
         <w:t>- Run #</w:t>
       </w:r>
-      <w:proofErr w:type="spellStart"/>
       <w:r>
         <w:rPr>
           <w:rFonts w:ascii="Arial"/>
           <w:b/>
           <w:sz w:val="44"/>
         </w:rPr>
-        <w:t>nn</w:t>
+        <w:t>5</w:t>
       </w:r>
-      <w:proofErr w:type="spellEnd"/>
+      <w:r>
+        <w:rPr>
+          <w:rFonts w:ascii="Arial"/>
+          <w:b/>
+          <w:sz w:val="44"/>
+        </w:rPr>
+        <w:t>1</w:t>
+      </w:r>
     </w:p>
     <w:p>
       <w:pPr>
@@ -235,15 +241,20 @@
         </w:rPr>
         <w:t xml:space="preserve">October </w:t>
       </w:r>
-      <w:proofErr w:type="spellStart"/>
       <w:proofErr w:type="gramStart"/>
       <w:r>
         <w:rPr>
           <w:sz w:val="32"/>
         </w:rPr>
-        <w:t>nnn</w:t>
+        <w:t>28</w:t>
       </w:r>
-      <w:proofErr w:type="spellEnd"/>
+      <w:r>
+        <w:rPr>
+          <w:sz w:val="32"/>
+          <w:vertAlign w:val="superscript"/>
+        </w:rPr>
+        <w:t>th</w:t>
+      </w:r>
       <w:r>
         <w:rPr>
           <w:sz w:val="32"/>
@@ -282,7 +293,7 @@
           <w:sz w:val="20"/>
           <w:szCs w:val="20"/>
         </w:rPr>
-        <w:t>10</w:t>
+        <w:t>1</w:t>
       </w:r>
       <w:r>
         <w:rPr>
@@ -309,7 +320,7 @@
           <w:sz w:val="20"/>
           <w:szCs w:val="20"/>
         </w:rPr>
-        <w:t>– sequence #</w:t>
+        <w:t xml:space="preserve">– PHIL </w:t>
       </w:r>
       <w:r>
         <w:rPr>
@@ -318,10 +329,17 @@
           <w:sz w:val="20"/>
           <w:szCs w:val="20"/>
         </w:rPr>
-        <w:t>x</w:t>
+        <w:t>–</w:t>
       </w:r>
-      <w:bookmarkStart w:id="1" w:name="_GoBack"/>
-      <w:bookmarkEnd w:id="1"/>
+      <w:r>
+        <w:rPr>
+          <w:rStyle w:val="Strong"/>
+          <w:rFonts w:ascii="Arial" w:hAnsi="Arial" w:cs="Arial"/>
+          <w:sz w:val="20"/>
+          <w:szCs w:val="20"/>
+        </w:rPr>
+        <w:t xml:space="preserve"> sequence #9</w:t>
+      </w:r>
     </w:p>
     <w:p>
       <w:pPr>
@@ -334,6 +352,49 @@
           <w:szCs w:val="20"/>
         </w:rPr>
       </w:pPr>
+      <w:r>
+        <w:rPr>
+          <w:rStyle w:val="Strong"/>
+          <w:rFonts w:ascii="Arial" w:hAnsi="Arial" w:cs="Arial"/>
+          <w:sz w:val="20"/>
+          <w:szCs w:val="20"/>
+        </w:rPr>
+        <w:t xml:space="preserve">Fault </w:t>
+      </w:r>
+      <w:proofErr w:type="spellStart"/>
+      <w:r>
+        <w:rPr>
+          <w:rStyle w:val="Strong"/>
+          <w:rFonts w:ascii="Arial" w:hAnsi="Arial" w:cs="Arial"/>
+          <w:sz w:val="20"/>
+          <w:szCs w:val="20"/>
+        </w:rPr>
+        <w:t>loc</w:t>
+      </w:r>
+      <w:proofErr w:type="spellEnd"/>
+      <w:r>
+        <w:rPr>
+          <w:rStyle w:val="Strong"/>
+          <w:rFonts w:ascii="Arial" w:hAnsi="Arial" w:cs="Arial"/>
+          <w:sz w:val="20"/>
+          <w:szCs w:val="20"/>
+        </w:rPr>
+        <w:t xml:space="preserve"> 1 disabled</w:t>
+      </w:r>
+    </w:p>
+    <w:p>
+      <w:pPr>
+        <w:spacing w:after="0" w:line="240" w:lineRule="auto"/>
+        <w:ind w:left="3690"/>
+        <w:rPr>
+          <w:rStyle w:val="Strong"/>
+          <w:rFonts w:ascii="Arial" w:hAnsi="Arial" w:cs="Arial"/>
+          <w:sz w:val="20"/>
+          <w:szCs w:val="20"/>
+        </w:rPr>
+      </w:pPr>
+      <w:bookmarkStart w:id="1" w:name="_GoBack"/>
+      <w:bookmarkEnd w:id="1"/>
     </w:p>
     <w:p>
       <w:pPr>
@@ -4209,7 +4270,7 @@
           <w:rPr>
             <w:noProof/>
           </w:rPr>
-          <w:t>2</w:t>
+          <w:t>ii</w:t>
         </w:r>
         <w:r>
           <w:rPr>
@@ -10603,7 +10664,7 @@
   <w:style w:type="paragraph" w:default="1" w:styleId="Normal">
     <w:name w:val="Normal"/>
     <w:qFormat/>
-    <w:rsid w:val="002857A2"/>
+    <w:rsid w:val="007F7EEB"/>
     <w:pPr>
       <w:spacing w:after="200" w:line="276" w:lineRule="auto"/>
     </w:pPr>
@@ -10787,7 +10848,7 @@
     <w:uiPriority w:val="1"/>
     <w:semiHidden/>
     <w:unhideWhenUsed/>
-    <w:rsid w:val="002857A2"/>
+    <w:rsid w:val="007F7EEB"/>
   </w:style>
   <w:style w:type="table" w:default="1" w:styleId="TableNormal">
     <w:name w:val="Normal Table"/>
@@ -10809,7 +10870,7 @@
     <w:uiPriority w:val="99"/>
     <w:semiHidden/>
     <w:unhideWhenUsed/>
-    <w:rsid w:val="002857A2"/>
+    <w:rsid w:val="007F7EEB"/>
   </w:style>
   <w:style w:type="paragraph" w:styleId="BodyText">
     <w:name w:val="Body Text"/>
@@ -12866,7 +12927,7 @@
   <w:style w:type="paragraph" w:default="1" w:styleId="Normal">
     <w:name w:val="Normal"/>
     <w:qFormat/>
-    <w:rsid w:val="002857A2"/>
+    <w:rsid w:val="007F7EEB"/>
     <w:pPr>
       <w:spacing w:after="200" w:line="276" w:lineRule="auto"/>
     </w:pPr>
@@ -13050,7 +13111,7 @@
     <w:uiPriority w:val="1"/>
     <w:semiHidden/>
     <w:unhideWhenUsed/>
-    <w:rsid w:val="002857A2"/>
+    <w:rsid w:val="007F7EEB"/>
   </w:style>
   <w:style w:type="table" w:default="1" w:styleId="TableNormal">
     <w:name w:val="Normal Table"/>
@@ -13072,7 +13133,7 @@
     <w:uiPriority w:val="99"/>
     <w:semiHidden/>
     <w:unhideWhenUsed/>
-    <w:rsid w:val="002857A2"/>
+    <w:rsid w:val="007F7EEB"/>
   </w:style>
   <w:style w:type="paragraph" w:styleId="BodyText">
     <w:name w:val="Body Text"/>
@@ -15246,53 +15307,17 @@
 </file>
 
 <file path=customXml/item1.xml><?xml version="1.0" encoding="utf-8"?>
-<?mso-contentType ?>
-<spe:Receivers xmlns:spe="http://schemas.microsoft.com/sharepoint/events">
-  <Receiver>
-    <Name>Document ID Generator</Name>
-    <Synchronization>Synchronous</Synchronization>
-    <Type>10001</Type>
-    <SequenceNumber>1000</SequenceNumber>
-    <Url/>
-    <Assembly>Microsoft.Office.DocumentManagement, Version=15.0.0.0, Culture=neutral, PublicKeyToken=71e9bce111e9429c</Assembly>
-    <Class>Microsoft.Office.DocumentManagement.Internal.DocIdHandler</Class>
-    <Data/>
-    <Filter/>
-  </Receiver>
-  <Receiver>
-    <Name>Document ID Generator</Name>
-    <Synchronization>Synchronous</Synchronization>
-    <Type>10002</Type>
-    <SequenceNumber>1001</SequenceNumber>
-    <Url/>
-    <Assembly>Microsoft.Office.DocumentManagement, Version=15.0.0.0, Culture=neutral, PublicKeyToken=71e9bce111e9429c</Assembly>
-    <Class>Microsoft.Office.DocumentManagement.Internal.DocIdHandler</Class>
-    <Data/>
-    <Filter/>
-  </Receiver>
-  <Receiver>
-    <Name>Document ID Generator</Name>
-    <Synchronization>Synchronous</Synchronization>
-    <Type>10004</Type>
-    <SequenceNumber>1002</SequenceNumber>
-    <Url/>
-    <Assembly>Microsoft.Office.DocumentManagement, Version=15.0.0.0, Culture=neutral, PublicKeyToken=71e9bce111e9429c</Assembly>
-    <Class>Microsoft.Office.DocumentManagement.Internal.DocIdHandler</Class>
-    <Data/>
-    <Filter/>
-  </Receiver>
-  <Receiver>
-    <Name>Document ID Generator</Name>
-    <Synchronization>Synchronous</Synchronization>
-    <Type>10006</Type>
-    <SequenceNumber>1003</SequenceNumber>
-    <Url/>
-    <Assembly>Microsoft.Office.DocumentManagement, Version=15.0.0.0, Culture=neutral, PublicKeyToken=71e9bce111e9429c</Assembly>
-    <Class>Microsoft.Office.DocumentManagement.Internal.DocIdHandler</Class>
-    <Data/>
-    <Filter/>
-  </Receiver>
-</spe:Receivers>
+<p:properties xmlns:p="http://schemas.microsoft.com/office/2006/metadata/properties" xmlns:xsi="http://www.w3.org/2001/XMLSchema-instance" xmlns:pc="http://schemas.microsoft.com/office/infopath/2007/PartnerControls">
+  <documentManagement>
+    <RR xmlns="0fce72f9-3904-41ac-834f-81cf1057af8a" xsi:nil="true" Resolved="true"/>
+    <UP_PROPOSALS_ID xmlns="0fce72f9-3904-41ac-834f-81cf1057af8a" xsi:nil="true"/>
+    <_dlc_DocId xmlns="7dc6c5aa-1fa6-4b6b-9cb9-48851954b601">DHSPXPCMCT7Y-505669934-2205</_dlc_DocId>
+    <_dlc_DocIdUrl xmlns="7dc6c5aa-1fa6-4b6b-9cb9-48851954b601">
+      <Url>https://thepoint2013.nrel.gov/userfacilities/ESIF/ResearchEngineering/_layouts/15/DocIdRedir.aspx?ID=DHSPXPCMCT7Y-505669934-2205</Url>
+      <Description>DHSPXPCMCT7Y-505669934-2205</Description>
+    </_dlc_DocIdUrl>
+  </documentManagement>
+</p:properties>
 </file>
 
 <file path=customXml/item2.xml><?xml version="1.0" encoding="utf-8"?>
@@ -15474,17 +15499,53 @@
 </file>
 
 <file path=customXml/item3.xml><?xml version="1.0" encoding="utf-8"?>
-<p:properties xmlns:p="http://schemas.microsoft.com/office/2006/metadata/properties" xmlns:xsi="http://www.w3.org/2001/XMLSchema-instance" xmlns:pc="http://schemas.microsoft.com/office/infopath/2007/PartnerControls">
-  <documentManagement>
-    <RR xmlns="0fce72f9-3904-41ac-834f-81cf1057af8a" xsi:nil="true" Resolved="true"/>
-    <UP_PROPOSALS_ID xmlns="0fce72f9-3904-41ac-834f-81cf1057af8a" xsi:nil="true"/>
-    <_dlc_DocId xmlns="7dc6c5aa-1fa6-4b6b-9cb9-48851954b601">DHSPXPCMCT7Y-505669934-2205</_dlc_DocId>
-    <_dlc_DocIdUrl xmlns="7dc6c5aa-1fa6-4b6b-9cb9-48851954b601">
-      <Url>https://thepoint2013.nrel.gov/userfacilities/ESIF/ResearchEngineering/_layouts/15/DocIdRedir.aspx?ID=DHSPXPCMCT7Y-505669934-2205</Url>
-      <Description>DHSPXPCMCT7Y-505669934-2205</Description>
-    </_dlc_DocIdUrl>
-  </documentManagement>
-</p:properties>
+<?mso-contentType ?>
+<spe:Receivers xmlns:spe="http://schemas.microsoft.com/sharepoint/events">
+  <Receiver>
+    <Name>Document ID Generator</Name>
+    <Synchronization>Synchronous</Synchronization>
+    <Type>10001</Type>
+    <SequenceNumber>1000</SequenceNumber>
+    <Url/>
+    <Assembly>Microsoft.Office.DocumentManagement, Version=15.0.0.0, Culture=neutral, PublicKeyToken=71e9bce111e9429c</Assembly>
+    <Class>Microsoft.Office.DocumentManagement.Internal.DocIdHandler</Class>
+    <Data/>
+    <Filter/>
+  </Receiver>
+  <Receiver>
+    <Name>Document ID Generator</Name>
+    <Synchronization>Synchronous</Synchronization>
+    <Type>10002</Type>
+    <SequenceNumber>1001</SequenceNumber>
+    <Url/>
+    <Assembly>Microsoft.Office.DocumentManagement, Version=15.0.0.0, Culture=neutral, PublicKeyToken=71e9bce111e9429c</Assembly>
+    <Class>Microsoft.Office.DocumentManagement.Internal.DocIdHandler</Class>
+    <Data/>
+    <Filter/>
+  </Receiver>
+  <Receiver>
+    <Name>Document ID Generator</Name>
+    <Synchronization>Synchronous</Synchronization>
+    <Type>10004</Type>
+    <SequenceNumber>1002</SequenceNumber>
+    <Url/>
+    <Assembly>Microsoft.Office.DocumentManagement, Version=15.0.0.0, Culture=neutral, PublicKeyToken=71e9bce111e9429c</Assembly>
+    <Class>Microsoft.Office.DocumentManagement.Internal.DocIdHandler</Class>
+    <Data/>
+    <Filter/>
+  </Receiver>
+  <Receiver>
+    <Name>Document ID Generator</Name>
+    <Synchronization>Synchronous</Synchronization>
+    <Type>10006</Type>
+    <SequenceNumber>1003</SequenceNumber>
+    <Url/>
+    <Assembly>Microsoft.Office.DocumentManagement, Version=15.0.0.0, Culture=neutral, PublicKeyToken=71e9bce111e9429c</Assembly>
+    <Class>Microsoft.Office.DocumentManagement.Internal.DocIdHandler</Class>
+    <Data/>
+    <Filter/>
+  </Receiver>
+</spe:Receivers>
 </file>
 
 <file path=customXml/item4.xml><?xml version="1.0" encoding="utf-8"?>
@@ -15817,9 +15878,12 @@
 </file>
 
 <file path=customXml/itemProps1.xml><?xml version="1.0" encoding="utf-8"?>
-<ds:datastoreItem xmlns:ds="http://schemas.openxmlformats.org/officeDocument/2006/customXml" ds:itemID="{A7A12DD9-E4FA-4C17-9080-1DE3C3E08C2D}">
+<ds:datastoreItem xmlns:ds="http://schemas.openxmlformats.org/officeDocument/2006/customXml" ds:itemID="{139CACC6-4B48-43AE-997D-0FB97BBE169F}">
   <ds:schemaRefs>
-    <ds:schemaRef ds:uri="http://schemas.microsoft.com/sharepoint/events"/>
+    <ds:schemaRef ds:uri="http://schemas.microsoft.com/office/2006/metadata/properties"/>
+    <ds:schemaRef ds:uri="http://schemas.microsoft.com/office/infopath/2007/PartnerControls"/>
+    <ds:schemaRef ds:uri="0fce72f9-3904-41ac-834f-81cf1057af8a"/>
+    <ds:schemaRef ds:uri="7dc6c5aa-1fa6-4b6b-9cb9-48851954b601"/>
   </ds:schemaRefs>
 </ds:datastoreItem>
 </file>
@@ -15844,12 +15908,9 @@
 </file>
 
 <file path=customXml/itemProps3.xml><?xml version="1.0" encoding="utf-8"?>
-<ds:datastoreItem xmlns:ds="http://schemas.openxmlformats.org/officeDocument/2006/customXml" ds:itemID="{139CACC6-4B48-43AE-997D-0FB97BBE169F}">
+<ds:datastoreItem xmlns:ds="http://schemas.openxmlformats.org/officeDocument/2006/customXml" ds:itemID="{A7A12DD9-E4FA-4C17-9080-1DE3C3E08C2D}">
   <ds:schemaRefs>
-    <ds:schemaRef ds:uri="http://schemas.microsoft.com/office/2006/metadata/properties"/>
-    <ds:schemaRef ds:uri="http://schemas.microsoft.com/office/infopath/2007/PartnerControls"/>
-    <ds:schemaRef ds:uri="0fce72f9-3904-41ac-834f-81cf1057af8a"/>
-    <ds:schemaRef ds:uri="7dc6c5aa-1fa6-4b6b-9cb9-48851954b601"/>
+    <ds:schemaRef ds:uri="http://schemas.microsoft.com/sharepoint/events"/>
   </ds:schemaRefs>
 </ds:datastoreItem>
 </file>
@@ -15863,7 +15924,7 @@
 </file>
 
 <file path=customXml/itemProps5.xml><?xml version="1.0" encoding="utf-8"?>
-<ds:datastoreItem xmlns:ds="http://schemas.openxmlformats.org/officeDocument/2006/customXml" ds:itemID="{92E30D43-CC4A-459D-A951-F7005216515B}">
+<ds:datastoreItem xmlns:ds="http://schemas.openxmlformats.org/officeDocument/2006/customXml" ds:itemID="{A704AA17-2B48-4563-8C1A-48D61087981D}">
   <ds:schemaRefs>
     <ds:schemaRef ds:uri="http://schemas.openxmlformats.org/officeDocument/2006/bibliography"/>
   </ds:schemaRefs>
@@ -15871,7 +15932,7 @@
 </file>
 
 <file path=customXml/itemProps6.xml><?xml version="1.0" encoding="utf-8"?>
-<ds:datastoreItem xmlns:ds="http://schemas.openxmlformats.org/officeDocument/2006/customXml" ds:itemID="{EEFFB586-C51E-4D3E-89C7-FCCBA0E7CB1B}">
+<ds:datastoreItem xmlns:ds="http://schemas.openxmlformats.org/officeDocument/2006/customXml" ds:itemID="{FD4CFEF3-FD5B-4C48-9760-856327A3E712}">
   <ds:schemaRefs>
     <ds:schemaRef ds:uri="http://schemas.openxmlformats.org/officeDocument/2006/bibliography"/>
   </ds:schemaRefs>

</xml_diff>